<commit_message>
done pp wip analsisis
</commit_message>
<xml_diff>
--- a/Documentacion/Plan de Proyecto/Plan de Proyecto.docx
+++ b/Documentacion/Plan de Proyecto/Plan de Proyecto.docx
@@ -1,12 +1,12 @@
 
 <file path=word/document.xml><?xml version="1.0" encoding="utf-8"?>
-<w:document xmlns:wpc="http://schemas.microsoft.com/office/word/2010/wordprocessingCanvas" xmlns:cx="http://schemas.microsoft.com/office/drawing/2014/chartex" xmlns:mc="http://schemas.openxmlformats.org/markup-compatibility/2006" xmlns:o="urn:schemas-microsoft-com:office:office" xmlns:r="http://schemas.openxmlformats.org/officeDocument/2006/relationships" xmlns:m="http://schemas.openxmlformats.org/officeDocument/2006/math" xmlns:v="urn:schemas-microsoft-com:vml" xmlns:wp14="http://schemas.microsoft.com/office/word/2010/wordprocessingDrawing" xmlns:wp="http://schemas.openxmlformats.org/drawingml/2006/wordprocessingDrawing" xmlns:w10="urn:schemas-microsoft-com:office:word" xmlns:w="http://schemas.openxmlformats.org/wordprocessingml/2006/main" xmlns:w14="http://schemas.microsoft.com/office/word/2010/wordml" xmlns:w15="http://schemas.microsoft.com/office/word/2012/wordml" xmlns:w16se="http://schemas.microsoft.com/office/word/2015/wordml/symex" xmlns:wpg="http://schemas.microsoft.com/office/word/2010/wordprocessingGroup" xmlns:wpi="http://schemas.microsoft.com/office/word/2010/wordprocessingInk" xmlns:wne="http://schemas.microsoft.com/office/word/2006/wordml" xmlns:wps="http://schemas.microsoft.com/office/word/2010/wordprocessingShape" mc:Ignorable="w14 w15 w16se wp14">
+<w:document xmlns:wpc="http://schemas.microsoft.com/office/word/2010/wordprocessingCanvas" xmlns:cx="http://schemas.microsoft.com/office/drawing/2014/chartex" xmlns:cx1="http://schemas.microsoft.com/office/drawing/2015/9/8/chartex" xmlns:cx2="http://schemas.microsoft.com/office/drawing/2015/10/21/chartex" xmlns:cx3="http://schemas.microsoft.com/office/drawing/2016/5/9/chartex" xmlns:cx4="http://schemas.microsoft.com/office/drawing/2016/5/10/chartex" xmlns:cx5="http://schemas.microsoft.com/office/drawing/2016/5/11/chartex" xmlns:cx6="http://schemas.microsoft.com/office/drawing/2016/5/12/chartex" xmlns:cx7="http://schemas.microsoft.com/office/drawing/2016/5/13/chartex" xmlns:cx8="http://schemas.microsoft.com/office/drawing/2016/5/14/chartex" xmlns:mc="http://schemas.openxmlformats.org/markup-compatibility/2006" xmlns:aink="http://schemas.microsoft.com/office/drawing/2016/ink" xmlns:am3d="http://schemas.microsoft.com/office/drawing/2017/model3d" xmlns:o="urn:schemas-microsoft-com:office:office" xmlns:r="http://schemas.openxmlformats.org/officeDocument/2006/relationships" xmlns:m="http://schemas.openxmlformats.org/officeDocument/2006/math" xmlns:v="urn:schemas-microsoft-com:vml" xmlns:wp14="http://schemas.microsoft.com/office/word/2010/wordprocessingDrawing" xmlns:wp="http://schemas.openxmlformats.org/drawingml/2006/wordprocessingDrawing" xmlns:w10="urn:schemas-microsoft-com:office:word" xmlns:w="http://schemas.openxmlformats.org/wordprocessingml/2006/main" xmlns:w14="http://schemas.microsoft.com/office/word/2010/wordml" xmlns:w15="http://schemas.microsoft.com/office/word/2012/wordml" xmlns:w16cid="http://schemas.microsoft.com/office/word/2016/wordml/cid" xmlns:w16se="http://schemas.microsoft.com/office/word/2015/wordml/symex" xmlns:wpg="http://schemas.microsoft.com/office/word/2010/wordprocessingGroup" xmlns:wpi="http://schemas.microsoft.com/office/word/2010/wordprocessingInk" xmlns:wne="http://schemas.microsoft.com/office/word/2006/wordml" xmlns:wps="http://schemas.microsoft.com/office/word/2010/wordprocessingShape" mc:Ignorable="w14 w15 w16se w16cid wp14">
   <w:body>
     <w:p>
       <w:pPr>
         <w:pStyle w:val="Heading2"/>
       </w:pPr>
-      <w:bookmarkStart w:id="0" w:name="_Toc509768426"/>
+      <w:bookmarkStart w:id="0" w:name="_Toc509827797"/>
       <w:r>
         <w:t>CONTROL Y REGISTRO DE CAMBIOS</w:t>
       </w:r>
@@ -606,7 +606,7 @@
       <w:pPr>
         <w:pStyle w:val="Heading2"/>
       </w:pPr>
-      <w:bookmarkStart w:id="1" w:name="_Toc509768427"/>
+      <w:bookmarkStart w:id="1" w:name="_Toc509827798"/>
       <w:r>
         <w:t>ÍNDICE</w:t>
       </w:r>
@@ -682,7 +682,7 @@
             </w:rPr>
             <w:fldChar w:fldCharType="separate"/>
           </w:r>
-          <w:hyperlink w:anchor="_Toc509768426" w:history="1">
+          <w:hyperlink w:anchor="_Toc509827797" w:history="1">
             <w:r>
               <w:rPr>
                 <w:rStyle w:val="Hyperlink"/>
@@ -709,7 +709,7 @@
                 <w:noProof/>
                 <w:webHidden/>
               </w:rPr>
-              <w:instrText xml:space="preserve"> PAGEREF _Toc509768426 \h </w:instrText>
+              <w:instrText xml:space="preserve"> PAGEREF _Toc509827797 \h </w:instrText>
             </w:r>
             <w:r>
               <w:rPr>
@@ -751,7 +751,7 @@
               <w:noProof/>
             </w:rPr>
           </w:pPr>
-          <w:hyperlink w:anchor="_Toc509768427" w:history="1">
+          <w:hyperlink w:anchor="_Toc509827798" w:history="1">
             <w:r>
               <w:rPr>
                 <w:rStyle w:val="Hyperlink"/>
@@ -778,7 +778,7 @@
                 <w:noProof/>
                 <w:webHidden/>
               </w:rPr>
-              <w:instrText xml:space="preserve"> PAGEREF _Toc509768427 \h </w:instrText>
+              <w:instrText xml:space="preserve"> PAGEREF _Toc509827798 \h </w:instrText>
             </w:r>
             <w:r>
               <w:rPr>
@@ -821,7 +821,7 @@
               <w:noProof/>
             </w:rPr>
           </w:pPr>
-          <w:hyperlink w:anchor="_Toc509768428" w:history="1">
+          <w:hyperlink w:anchor="_Toc509827799" w:history="1">
             <w:r>
               <w:rPr>
                 <w:rStyle w:val="Hyperlink"/>
@@ -862,7 +862,7 @@
                 <w:noProof/>
                 <w:webHidden/>
               </w:rPr>
-              <w:instrText xml:space="preserve"> PAGEREF _Toc509768428 \h </w:instrText>
+              <w:instrText xml:space="preserve"> PAGEREF _Toc509827799 \h </w:instrText>
             </w:r>
             <w:r>
               <w:rPr>
@@ -882,7 +882,7 @@
                 <w:noProof/>
                 <w:webHidden/>
               </w:rPr>
-              <w:t>1</w:t>
+              <w:t>2</w:t>
             </w:r>
             <w:r>
               <w:rPr>
@@ -905,7 +905,7 @@
               <w:noProof/>
             </w:rPr>
           </w:pPr>
-          <w:hyperlink w:anchor="_Toc509768429" w:history="1">
+          <w:hyperlink w:anchor="_Toc509827800" w:history="1">
             <w:r>
               <w:rPr>
                 <w:rStyle w:val="Hyperlink"/>
@@ -946,7 +946,7 @@
                 <w:noProof/>
                 <w:webHidden/>
               </w:rPr>
-              <w:instrText xml:space="preserve"> PAGEREF _Toc509768429 \h </w:instrText>
+              <w:instrText xml:space="preserve"> PAGEREF _Toc509827800 \h </w:instrText>
             </w:r>
             <w:r>
               <w:rPr>
@@ -966,7 +966,7 @@
                 <w:noProof/>
                 <w:webHidden/>
               </w:rPr>
-              <w:t>1</w:t>
+              <w:t>2</w:t>
             </w:r>
             <w:r>
               <w:rPr>
@@ -989,7 +989,7 @@
               <w:noProof/>
             </w:rPr>
           </w:pPr>
-          <w:hyperlink w:anchor="_Toc509768430" w:history="1">
+          <w:hyperlink w:anchor="_Toc509827801" w:history="1">
             <w:r>
               <w:rPr>
                 <w:rStyle w:val="Hyperlink"/>
@@ -1030,7 +1030,7 @@
                 <w:noProof/>
                 <w:webHidden/>
               </w:rPr>
-              <w:instrText xml:space="preserve"> PAGEREF _Toc509768430 \h </w:instrText>
+              <w:instrText xml:space="preserve"> PAGEREF _Toc509827801 \h </w:instrText>
             </w:r>
             <w:r>
               <w:rPr>
@@ -1069,10 +1069,11 @@
               <w:tab w:val="right" w:leader="dot" w:pos="9350"/>
             </w:tabs>
             <w:rPr>
+              <w:rFonts w:eastAsiaTheme="minorEastAsia"/>
               <w:noProof/>
             </w:rPr>
           </w:pPr>
-          <w:hyperlink w:anchor="_Toc509768431" w:history="1">
+          <w:hyperlink w:anchor="_Toc509827802" w:history="1">
             <w:r>
               <w:rPr>
                 <w:rStyle w:val="Hyperlink"/>
@@ -1082,6 +1083,7 @@
             </w:r>
             <w:r>
               <w:rPr>
+                <w:rFonts w:eastAsiaTheme="minorEastAsia"/>
                 <w:noProof/>
               </w:rPr>
               <w:tab/>
@@ -1091,7 +1093,7 @@
                 <w:rStyle w:val="Hyperlink"/>
                 <w:noProof/>
               </w:rPr>
-              <w:t>RESPONSABLES DEL PROYECTO</w:t>
+              <w:t>Responsables del proyecto</w:t>
             </w:r>
             <w:r>
               <w:rPr>
@@ -1112,7 +1114,7 @@
                 <w:noProof/>
                 <w:webHidden/>
               </w:rPr>
-              <w:instrText xml:space="preserve"> PAGEREF _Toc509768431 \h </w:instrText>
+              <w:instrText xml:space="preserve"> PAGEREF _Toc509827802 \h </w:instrText>
             </w:r>
             <w:r>
               <w:rPr>
@@ -1151,10 +1153,11 @@
               <w:tab w:val="right" w:leader="dot" w:pos="9350"/>
             </w:tabs>
             <w:rPr>
+              <w:rFonts w:eastAsiaTheme="minorEastAsia"/>
               <w:noProof/>
             </w:rPr>
           </w:pPr>
-          <w:hyperlink w:anchor="_Toc509768432" w:history="1">
+          <w:hyperlink w:anchor="_Toc509827803" w:history="1">
             <w:r>
               <w:rPr>
                 <w:rStyle w:val="Hyperlink"/>
@@ -1164,6 +1167,7 @@
             </w:r>
             <w:r>
               <w:rPr>
+                <w:rFonts w:eastAsiaTheme="minorEastAsia"/>
                 <w:noProof/>
               </w:rPr>
               <w:tab/>
@@ -1173,7 +1177,7 @@
                 <w:rStyle w:val="Hyperlink"/>
                 <w:noProof/>
               </w:rPr>
-              <w:t>INTERESADOS DEL PROYECTO</w:t>
+              <w:t>Interesados del proyecto</w:t>
             </w:r>
             <w:r>
               <w:rPr>
@@ -1194,7 +1198,7 @@
                 <w:noProof/>
                 <w:webHidden/>
               </w:rPr>
-              <w:instrText xml:space="preserve"> PAGEREF _Toc509768432 \h </w:instrText>
+              <w:instrText xml:space="preserve"> PAGEREF _Toc509827803 \h </w:instrText>
             </w:r>
             <w:r>
               <w:rPr>
@@ -1237,7 +1241,7 @@
               <w:noProof/>
             </w:rPr>
           </w:pPr>
-          <w:hyperlink w:anchor="_Toc509768433" w:history="1">
+          <w:hyperlink w:anchor="_Toc509827804" w:history="1">
             <w:r>
               <w:rPr>
                 <w:rStyle w:val="Hyperlink"/>
@@ -1278,7 +1282,7 @@
                 <w:noProof/>
                 <w:webHidden/>
               </w:rPr>
-              <w:instrText xml:space="preserve"> PAGEREF _Toc509768433 \h </w:instrText>
+              <w:instrText xml:space="preserve"> PAGEREF _Toc509827804 \h </w:instrText>
             </w:r>
             <w:r>
               <w:rPr>
@@ -1321,7 +1325,7 @@
               <w:noProof/>
             </w:rPr>
           </w:pPr>
-          <w:hyperlink w:anchor="_Toc509768434" w:history="1">
+          <w:hyperlink w:anchor="_Toc509827805" w:history="1">
             <w:r>
               <w:rPr>
                 <w:rStyle w:val="Hyperlink"/>
@@ -1341,7 +1345,7 @@
                 <w:rStyle w:val="Hyperlink"/>
                 <w:noProof/>
               </w:rPr>
-              <w:t>PLANIFICACIÓN DE LAS TAREAS</w:t>
+              <w:t>PROGRAMA DE TRABAJO</w:t>
             </w:r>
             <w:r>
               <w:rPr>
@@ -1362,7 +1366,7 @@
                 <w:noProof/>
                 <w:webHidden/>
               </w:rPr>
-              <w:instrText xml:space="preserve"> PAGEREF _Toc509768434 \h </w:instrText>
+              <w:instrText xml:space="preserve"> PAGEREF _Toc509827805 \h </w:instrText>
             </w:r>
             <w:r>
               <w:rPr>
@@ -1383,6 +1387,90 @@
                 <w:webHidden/>
               </w:rPr>
               <w:t>4</w:t>
+            </w:r>
+            <w:r>
+              <w:rPr>
+                <w:noProof/>
+                <w:webHidden/>
+              </w:rPr>
+              <w:fldChar w:fldCharType="end"/>
+            </w:r>
+          </w:hyperlink>
+        </w:p>
+        <w:p>
+          <w:pPr>
+            <w:pStyle w:val="TOC3"/>
+            <w:tabs>
+              <w:tab w:val="left" w:pos="1100"/>
+              <w:tab w:val="right" w:leader="dot" w:pos="9350"/>
+            </w:tabs>
+            <w:rPr>
+              <w:rFonts w:eastAsiaTheme="minorEastAsia"/>
+              <w:noProof/>
+            </w:rPr>
+          </w:pPr>
+          <w:hyperlink w:anchor="_Toc509827806" w:history="1">
+            <w:r>
+              <w:rPr>
+                <w:rStyle w:val="Hyperlink"/>
+                <w:noProof/>
+              </w:rPr>
+              <w:t>5.1.</w:t>
+            </w:r>
+            <w:r>
+              <w:rPr>
+                <w:rFonts w:eastAsiaTheme="minorEastAsia"/>
+                <w:noProof/>
+              </w:rPr>
+              <w:tab/>
+            </w:r>
+            <w:r>
+              <w:rPr>
+                <w:rStyle w:val="Hyperlink"/>
+                <w:noProof/>
+              </w:rPr>
+              <w:t>DICCIONARIO DE LA EDT</w:t>
+            </w:r>
+            <w:r>
+              <w:rPr>
+                <w:noProof/>
+                <w:webHidden/>
+              </w:rPr>
+              <w:tab/>
+            </w:r>
+            <w:r>
+              <w:rPr>
+                <w:noProof/>
+                <w:webHidden/>
+              </w:rPr>
+              <w:fldChar w:fldCharType="begin"/>
+            </w:r>
+            <w:r>
+              <w:rPr>
+                <w:noProof/>
+                <w:webHidden/>
+              </w:rPr>
+              <w:instrText xml:space="preserve"> PAGEREF _Toc509827806 \h </w:instrText>
+            </w:r>
+            <w:r>
+              <w:rPr>
+                <w:noProof/>
+                <w:webHidden/>
+              </w:rPr>
+            </w:r>
+            <w:r>
+              <w:rPr>
+                <w:noProof/>
+                <w:webHidden/>
+              </w:rPr>
+              <w:fldChar w:fldCharType="separate"/>
+            </w:r>
+            <w:r>
+              <w:rPr>
+                <w:noProof/>
+                <w:webHidden/>
+              </w:rPr>
+              <w:t>5</w:t>
             </w:r>
             <w:r>
               <w:rPr>
@@ -1405,7 +1493,7 @@
               <w:noProof/>
             </w:rPr>
           </w:pPr>
-          <w:hyperlink w:anchor="_Toc509768435" w:history="1">
+          <w:hyperlink w:anchor="_Toc509827807" w:history="1">
             <w:r>
               <w:rPr>
                 <w:rStyle w:val="Hyperlink"/>
@@ -1446,7 +1534,7 @@
                 <w:noProof/>
                 <w:webHidden/>
               </w:rPr>
-              <w:instrText xml:space="preserve"> PAGEREF _Toc509768435 \h </w:instrText>
+              <w:instrText xml:space="preserve"> PAGEREF _Toc509827807 \h </w:instrText>
             </w:r>
             <w:r>
               <w:rPr>
@@ -1466,7 +1554,7 @@
                 <w:noProof/>
                 <w:webHidden/>
               </w:rPr>
-              <w:t>4</w:t>
+              <w:t>7</w:t>
             </w:r>
             <w:r>
               <w:rPr>
@@ -1489,7 +1577,7 @@
               <w:noProof/>
             </w:rPr>
           </w:pPr>
-          <w:hyperlink w:anchor="_Toc509768436" w:history="1">
+          <w:hyperlink w:anchor="_Toc509827808" w:history="1">
             <w:r>
               <w:rPr>
                 <w:rStyle w:val="Hyperlink"/>
@@ -1530,7 +1618,7 @@
                 <w:noProof/>
                 <w:webHidden/>
               </w:rPr>
-              <w:instrText xml:space="preserve"> PAGEREF _Toc509768436 \h </w:instrText>
+              <w:instrText xml:space="preserve"> PAGEREF _Toc509827808 \h </w:instrText>
             </w:r>
             <w:r>
               <w:rPr>
@@ -1550,7 +1638,7 @@
                 <w:noProof/>
                 <w:webHidden/>
               </w:rPr>
-              <w:t>4</w:t>
+              <w:t>8</w:t>
             </w:r>
             <w:r>
               <w:rPr>
@@ -1573,7 +1661,7 @@
               <w:noProof/>
             </w:rPr>
           </w:pPr>
-          <w:hyperlink w:anchor="_Toc509768437" w:history="1">
+          <w:hyperlink w:anchor="_Toc509827809" w:history="1">
             <w:r>
               <w:rPr>
                 <w:rStyle w:val="Hyperlink"/>
@@ -1614,7 +1702,7 @@
                 <w:noProof/>
                 <w:webHidden/>
               </w:rPr>
-              <w:instrText xml:space="preserve"> PAGEREF _Toc509768437 \h </w:instrText>
+              <w:instrText xml:space="preserve"> PAGEREF _Toc509827809 \h </w:instrText>
             </w:r>
             <w:r>
               <w:rPr>
@@ -1634,7 +1722,7 @@
                 <w:noProof/>
                 <w:webHidden/>
               </w:rPr>
-              <w:t>4</w:t>
+              <w:t>8</w:t>
             </w:r>
             <w:r>
               <w:rPr>
@@ -1657,7 +1745,7 @@
               <w:noProof/>
             </w:rPr>
           </w:pPr>
-          <w:hyperlink w:anchor="_Toc509768438" w:history="1">
+          <w:hyperlink w:anchor="_Toc509827810" w:history="1">
             <w:r>
               <w:rPr>
                 <w:rStyle w:val="Hyperlink"/>
@@ -1698,7 +1786,7 @@
                 <w:noProof/>
                 <w:webHidden/>
               </w:rPr>
-              <w:instrText xml:space="preserve"> PAGEREF _Toc509768438 \h </w:instrText>
+              <w:instrText xml:space="preserve"> PAGEREF _Toc509827810 \h </w:instrText>
             </w:r>
             <w:r>
               <w:rPr>
@@ -1718,7 +1806,7 @@
                 <w:noProof/>
                 <w:webHidden/>
               </w:rPr>
-              <w:t>5</w:t>
+              <w:t>8</w:t>
             </w:r>
             <w:r>
               <w:rPr>
@@ -1737,10 +1825,11 @@
               <w:tab w:val="right" w:leader="dot" w:pos="9350"/>
             </w:tabs>
             <w:rPr>
+              <w:rFonts w:eastAsiaTheme="minorEastAsia"/>
               <w:noProof/>
             </w:rPr>
           </w:pPr>
-          <w:hyperlink w:anchor="_Toc509768439" w:history="1">
+          <w:hyperlink w:anchor="_Toc509827811" w:history="1">
             <w:r>
               <w:rPr>
                 <w:rStyle w:val="Hyperlink"/>
@@ -1750,6 +1839,7 @@
             </w:r>
             <w:r>
               <w:rPr>
+                <w:rFonts w:eastAsiaTheme="minorEastAsia"/>
                 <w:noProof/>
               </w:rPr>
               <w:tab/>
@@ -1759,7 +1849,7 @@
                 <w:rStyle w:val="Hyperlink"/>
                 <w:noProof/>
               </w:rPr>
-              <w:t>ENTORNO DE DESARROLLO</w:t>
+              <w:t>Entorno de desarrollo</w:t>
             </w:r>
             <w:r>
               <w:rPr>
@@ -1780,7 +1870,7 @@
                 <w:noProof/>
                 <w:webHidden/>
               </w:rPr>
-              <w:instrText xml:space="preserve"> PAGEREF _Toc509768439 \h </w:instrText>
+              <w:instrText xml:space="preserve"> PAGEREF _Toc509827811 \h </w:instrText>
             </w:r>
             <w:r>
               <w:rPr>
@@ -1800,7 +1890,7 @@
                 <w:noProof/>
                 <w:webHidden/>
               </w:rPr>
-              <w:t>5</w:t>
+              <w:t>8</w:t>
             </w:r>
             <w:r>
               <w:rPr>
@@ -1818,12 +1908,12 @@
               <w:tab w:val="left" w:pos="1100"/>
               <w:tab w:val="right" w:leader="dot" w:pos="9350"/>
             </w:tabs>
-            <w:spacing w:before="240"/>
             <w:rPr>
+              <w:rFonts w:eastAsiaTheme="minorEastAsia"/>
               <w:noProof/>
             </w:rPr>
           </w:pPr>
-          <w:hyperlink w:anchor="_Toc509768440" w:history="1">
+          <w:hyperlink w:anchor="_Toc509827812" w:history="1">
             <w:r>
               <w:rPr>
                 <w:rStyle w:val="Hyperlink"/>
@@ -1833,6 +1923,7 @@
             </w:r>
             <w:r>
               <w:rPr>
+                <w:rFonts w:eastAsiaTheme="minorEastAsia"/>
                 <w:noProof/>
               </w:rPr>
               <w:tab/>
@@ -1842,7 +1933,7 @@
                 <w:rStyle w:val="Hyperlink"/>
                 <w:noProof/>
               </w:rPr>
-              <w:t>SOFTWARE NECESARIO</w:t>
+              <w:t>Software necesario</w:t>
             </w:r>
             <w:r>
               <w:rPr>
@@ -1863,7 +1954,7 @@
                 <w:noProof/>
                 <w:webHidden/>
               </w:rPr>
-              <w:instrText xml:space="preserve"> PAGEREF _Toc509768440 \h </w:instrText>
+              <w:instrText xml:space="preserve"> PAGEREF _Toc509827812 \h </w:instrText>
             </w:r>
             <w:r>
               <w:rPr>
@@ -1883,7 +1974,7 @@
                 <w:noProof/>
                 <w:webHidden/>
               </w:rPr>
-              <w:t>5</w:t>
+              <w:t>9</w:t>
             </w:r>
             <w:r>
               <w:rPr>
@@ -1924,6 +2015,8 @@
             </w:rPr>
           </w:pPr>
         </w:p>
+        <w:bookmarkStart w:id="2" w:name="_GoBack" w:displacedByCustomXml="next"/>
+        <w:bookmarkEnd w:id="2" w:displacedByCustomXml="next"/>
       </w:sdtContent>
     </w:sdt>
     <w:p>
@@ -1933,12 +2026,14 @@
           <w:ilvl w:val="0"/>
           <w:numId w:val="1"/>
         </w:numPr>
-      </w:pPr>
-      <w:bookmarkStart w:id="2" w:name="_Toc509768428"/>
-      <w:r>
+        <w:spacing w:after="240"/>
+      </w:pPr>
+      <w:bookmarkStart w:id="3" w:name="_Toc509827799"/>
+      <w:r>
+        <w:lastRenderedPageBreak/>
         <w:t>INTRODUCCIÓN</w:t>
       </w:r>
-      <w:bookmarkEnd w:id="2"/>
+      <w:bookmarkEnd w:id="3"/>
     </w:p>
     <w:p>
       <w:pPr>
@@ -1947,19 +2042,13 @@
           <w:ilvl w:val="0"/>
           <w:numId w:val="1"/>
         </w:numPr>
-      </w:pPr>
-      <w:bookmarkStart w:id="3" w:name="_Toc509768429"/>
+        <w:spacing w:after="240"/>
+      </w:pPr>
+      <w:bookmarkStart w:id="4" w:name="_Toc509827800"/>
       <w:r>
         <w:t>OBJETIVOS</w:t>
       </w:r>
-      <w:bookmarkEnd w:id="3"/>
-    </w:p>
-    <w:p>
-      <w:pPr>
-        <w:rPr>
-          <w:lang w:val="es-ES_tradnl"/>
-        </w:rPr>
-      </w:pPr>
+      <w:bookmarkEnd w:id="4"/>
     </w:p>
     <w:tbl>
       <w:tblPr>
@@ -1995,7 +2084,6 @@
                 <w:szCs w:val="24"/>
                 <w:lang w:val="es-ES_tradnl"/>
               </w:rPr>
-              <w:lastRenderedPageBreak/>
               <w:t>OBJETIVO 01</w:t>
             </w:r>
           </w:p>
@@ -4070,6 +4158,7 @@
                 <w:sz w:val="24"/>
                 <w:szCs w:val="24"/>
               </w:rPr>
+              <w:lastRenderedPageBreak/>
               <w:t>Comentarios</w:t>
             </w:r>
             <w:proofErr w:type="spellEnd"/>
@@ -4121,22 +4210,29 @@
           <w:ilvl w:val="0"/>
           <w:numId w:val="1"/>
         </w:numPr>
-      </w:pPr>
-      <w:bookmarkStart w:id="4" w:name="_Toc509768430"/>
+        <w:spacing w:after="240"/>
+      </w:pPr>
+      <w:bookmarkStart w:id="5" w:name="_Toc509827801"/>
       <w:r>
         <w:t>ORGANIZACIÓN DEL PROYECTO</w:t>
       </w:r>
-      <w:bookmarkEnd w:id="4"/>
+      <w:bookmarkEnd w:id="5"/>
     </w:p>
     <w:p>
       <w:pPr>
         <w:pStyle w:val="Heading3"/>
       </w:pPr>
-      <w:bookmarkStart w:id="5" w:name="_Toc509768431"/>
-      <w:r>
-        <w:t>RESPONSABLES DEL PROYECTO</w:t>
-      </w:r>
-      <w:bookmarkEnd w:id="5"/>
+      <w:r>
+        <w:t xml:space="preserve"> </w:t>
+      </w:r>
+      <w:bookmarkStart w:id="6" w:name="_Toc509827802"/>
+      <w:r>
+        <w:t>R</w:t>
+      </w:r>
+      <w:r>
+        <w:t>esponsables del proyecto</w:t>
+      </w:r>
+      <w:bookmarkEnd w:id="6"/>
     </w:p>
     <w:p>
       <w:pPr>
@@ -4529,11 +4625,14 @@
       <w:pPr>
         <w:pStyle w:val="Heading3"/>
       </w:pPr>
-      <w:bookmarkStart w:id="6" w:name="_Toc509768432"/>
-      <w:r>
-        <w:t>INTERESADOS DEL PROYECTO</w:t>
-      </w:r>
-      <w:bookmarkEnd w:id="6"/>
+      <w:r>
+        <w:t xml:space="preserve"> </w:t>
+      </w:r>
+      <w:bookmarkStart w:id="7" w:name="_Toc509827803"/>
+      <w:r>
+        <w:t>Interesados del proyecto</w:t>
+      </w:r>
+      <w:bookmarkEnd w:id="7"/>
     </w:p>
     <w:p>
       <w:pPr>
@@ -4813,220 +4912,23 @@
           <w:ilvl w:val="0"/>
           <w:numId w:val="1"/>
         </w:numPr>
-        <w:jc w:val="both"/>
-      </w:pPr>
-      <w:bookmarkStart w:id="7" w:name="_Toc509768433"/>
+      </w:pPr>
+      <w:bookmarkStart w:id="8" w:name="_Toc509827804"/>
       <w:r>
         <w:t>METODOLOGÍAS DE DESARROLLO</w:t>
       </w:r>
-      <w:bookmarkEnd w:id="7"/>
-    </w:p>
-    <w:p>
-      <w:pPr>
-        <w:jc w:val="both"/>
-        <w:rPr>
-          <w:lang w:val="es-ES_tradnl"/>
-        </w:rPr>
-      </w:pPr>
-    </w:p>
-    <w:p>
-      <w:pPr>
-        <w:ind w:firstLine="360"/>
-        <w:jc w:val="both"/>
-        <w:rPr>
-          <w:rFonts w:ascii="Arial Narrow" w:hAnsi="Arial Narrow"/>
-          <w:sz w:val="24"/>
-          <w:szCs w:val="24"/>
-          <w:lang w:val="es-ES_tradnl"/>
-        </w:rPr>
-      </w:pPr>
-      <w:r>
-        <w:rPr>
-          <w:rFonts w:ascii="Arial Narrow" w:hAnsi="Arial Narrow"/>
-          <w:sz w:val="24"/>
-          <w:szCs w:val="24"/>
-          <w:lang w:val="es-ES_tradnl"/>
-        </w:rPr>
-        <w:t xml:space="preserve">Debido a </w:t>
-      </w:r>
-      <w:r>
-        <w:rPr>
-          <w:rFonts w:ascii="Arial Narrow" w:hAnsi="Arial Narrow"/>
-          <w:sz w:val="24"/>
-          <w:szCs w:val="24"/>
-          <w:lang w:val="es-ES_tradnl"/>
-        </w:rPr>
-        <w:t xml:space="preserve">que el equipo de desarrollo solo lo conforma una persona, y </w:t>
-      </w:r>
-      <w:r>
-        <w:rPr>
-          <w:rFonts w:ascii="Arial Narrow" w:hAnsi="Arial Narrow"/>
-          <w:sz w:val="24"/>
-          <w:szCs w:val="24"/>
-          <w:lang w:val="es-ES_tradnl"/>
-        </w:rPr>
-        <w:t xml:space="preserve">la situación de incertidumbre que la </w:t>
-      </w:r>
-      <w:r>
-        <w:rPr>
-          <w:rFonts w:ascii="Arial Narrow" w:hAnsi="Arial Narrow"/>
-          <w:sz w:val="24"/>
-          <w:szCs w:val="24"/>
-          <w:lang w:val="es-ES_tradnl"/>
-        </w:rPr>
-        <w:t>interferencia</w:t>
-      </w:r>
-      <w:r>
-        <w:rPr>
-          <w:rFonts w:ascii="Arial Narrow" w:hAnsi="Arial Narrow"/>
-          <w:sz w:val="24"/>
-          <w:szCs w:val="24"/>
-          <w:lang w:val="es-ES_tradnl"/>
-        </w:rPr>
-        <w:t xml:space="preserve"> de otras asignaturas o actividades educativas </w:t>
-      </w:r>
-      <w:r>
-        <w:rPr>
-          <w:rFonts w:ascii="Arial Narrow" w:hAnsi="Arial Narrow"/>
-          <w:sz w:val="24"/>
-          <w:szCs w:val="24"/>
-          <w:lang w:val="es-ES_tradnl"/>
-        </w:rPr>
-        <w:t>generan</w:t>
-      </w:r>
-      <w:r>
-        <w:rPr>
-          <w:rFonts w:ascii="Arial Narrow" w:hAnsi="Arial Narrow"/>
-          <w:sz w:val="24"/>
-          <w:szCs w:val="24"/>
-          <w:lang w:val="es-ES_tradnl"/>
-        </w:rPr>
-        <w:t xml:space="preserve"> sobre el proyecto, </w:t>
-      </w:r>
-      <w:r>
-        <w:rPr>
-          <w:rFonts w:ascii="Arial Narrow" w:hAnsi="Arial Narrow"/>
-          <w:sz w:val="24"/>
-          <w:szCs w:val="24"/>
-          <w:lang w:val="es-ES_tradnl"/>
-        </w:rPr>
-        <w:t>se ha optado por emplear una metodología ágil para su desarrollo. En concreto, se ha optado por Scrum.</w:t>
-      </w:r>
-    </w:p>
-    <w:p>
-      <w:pPr>
-        <w:jc w:val="both"/>
-        <w:rPr>
-          <w:rFonts w:ascii="Arial Narrow" w:hAnsi="Arial Narrow"/>
-          <w:sz w:val="24"/>
-          <w:szCs w:val="24"/>
-          <w:lang w:val="es-ES_tradnl"/>
-        </w:rPr>
-      </w:pPr>
-    </w:p>
-    <w:p>
-      <w:pPr>
-        <w:ind w:firstLine="360"/>
-        <w:jc w:val="both"/>
-        <w:rPr>
-          <w:rFonts w:ascii="Arial Narrow" w:hAnsi="Arial Narrow"/>
-          <w:sz w:val="24"/>
-          <w:szCs w:val="24"/>
-          <w:lang w:val="es-ES_tradnl"/>
-        </w:rPr>
-      </w:pPr>
-      <w:r>
-        <w:rPr>
-          <w:rFonts w:ascii="Arial Narrow" w:hAnsi="Arial Narrow"/>
-          <w:sz w:val="24"/>
-          <w:szCs w:val="24"/>
-          <w:lang w:val="es-ES_tradnl"/>
-        </w:rPr>
-        <w:t xml:space="preserve">De este modo, se trabajará mediante </w:t>
-      </w:r>
-      <w:proofErr w:type="spellStart"/>
-      <w:r>
-        <w:rPr>
-          <w:rFonts w:ascii="Arial Narrow" w:hAnsi="Arial Narrow"/>
-          <w:i/>
-          <w:sz w:val="24"/>
-          <w:szCs w:val="24"/>
-          <w:lang w:val="es-ES_tradnl"/>
-        </w:rPr>
-        <w:t>sprints</w:t>
-      </w:r>
-      <w:proofErr w:type="spellEnd"/>
-      <w:r>
-        <w:rPr>
-          <w:rFonts w:ascii="Arial Narrow" w:hAnsi="Arial Narrow"/>
-          <w:sz w:val="24"/>
-          <w:szCs w:val="24"/>
-          <w:lang w:val="es-ES_tradnl"/>
-        </w:rPr>
-        <w:t xml:space="preserve"> quincenales </w:t>
-      </w:r>
-      <w:r>
-        <w:rPr>
-          <w:rFonts w:ascii="Arial Narrow" w:hAnsi="Arial Narrow"/>
-          <w:sz w:val="24"/>
-          <w:szCs w:val="24"/>
-          <w:lang w:val="es-ES_tradnl"/>
-        </w:rPr>
-        <w:t xml:space="preserve">en los que se añadirán funcionalidades al proyecto, con reuniones con el profesor supervisor para ir afinando el trabajo realizado y controlar el trabajo que queda por hacer. Al tratarse de un equipo de una persona, se prescindirán de algunas características de Scrum, como las reuniones diarias y el uso de un Scrum Master. </w:t>
-      </w:r>
-      <w:r>
-        <w:rPr>
-          <w:rFonts w:ascii="Arial Narrow" w:hAnsi="Arial Narrow"/>
-          <w:sz w:val="24"/>
-          <w:szCs w:val="24"/>
-          <w:lang w:val="es-ES_tradnl"/>
-        </w:rPr>
-        <w:t xml:space="preserve">Se generará in breve informe de seguimiento cada dos </w:t>
-      </w:r>
-      <w:proofErr w:type="spellStart"/>
-      <w:r>
-        <w:rPr>
-          <w:rFonts w:ascii="Arial Narrow" w:hAnsi="Arial Narrow"/>
-          <w:i/>
-          <w:sz w:val="24"/>
-          <w:szCs w:val="24"/>
-          <w:lang w:val="es-ES_tradnl"/>
-        </w:rPr>
-        <w:t>sprints</w:t>
-      </w:r>
-      <w:proofErr w:type="spellEnd"/>
-      <w:r>
-        <w:rPr>
-          <w:rFonts w:ascii="Arial Narrow" w:hAnsi="Arial Narrow"/>
-          <w:sz w:val="24"/>
-          <w:szCs w:val="24"/>
-          <w:lang w:val="es-ES_tradnl"/>
-        </w:rPr>
-        <w:t>.</w:t>
-      </w:r>
-      <w:r>
-        <w:rPr>
-          <w:rFonts w:ascii="Arial Narrow" w:hAnsi="Arial Narrow"/>
-          <w:sz w:val="24"/>
-          <w:szCs w:val="24"/>
-          <w:lang w:val="es-ES_tradnl"/>
-        </w:rPr>
-        <w:t xml:space="preserve"> </w:t>
-      </w:r>
-      <w:r>
-        <w:rPr>
-          <w:rFonts w:ascii="Arial Narrow" w:hAnsi="Arial Narrow"/>
-          <w:sz w:val="24"/>
-          <w:szCs w:val="24"/>
-          <w:lang w:val="es-ES_tradnl"/>
-        </w:rPr>
-        <w:t>Para la gestión de tareas en cada sprint, se empleará el tablero de proyecto proporcionado por la plataforma GitHub.</w:t>
-      </w:r>
-      <w:bookmarkStart w:id="8" w:name="_GoBack"/>
       <w:bookmarkEnd w:id="8"/>
     </w:p>
     <w:p>
       <w:pPr>
+        <w:jc w:val="both"/>
+        <w:rPr>
+          <w:lang w:val="es-ES_tradnl"/>
+        </w:rPr>
+      </w:pPr>
+    </w:p>
+    <w:p>
+      <w:pPr>
         <w:ind w:firstLine="360"/>
         <w:jc w:val="both"/>
         <w:rPr>
@@ -5036,9 +4938,92 @@
           <w:lang w:val="es-ES_tradnl"/>
         </w:rPr>
       </w:pPr>
+      <w:r>
+        <w:rPr>
+          <w:rFonts w:ascii="Arial Narrow" w:hAnsi="Arial Narrow"/>
+          <w:sz w:val="24"/>
+          <w:szCs w:val="24"/>
+          <w:lang w:val="es-ES_tradnl"/>
+        </w:rPr>
+        <w:t xml:space="preserve">Debido a </w:t>
+      </w:r>
+      <w:r>
+        <w:rPr>
+          <w:rFonts w:ascii="Arial Narrow" w:hAnsi="Arial Narrow"/>
+          <w:sz w:val="24"/>
+          <w:szCs w:val="24"/>
+          <w:lang w:val="es-ES_tradnl"/>
+        </w:rPr>
+        <w:t xml:space="preserve">que el equipo de desarrollo solo lo conforma una persona, y </w:t>
+      </w:r>
+      <w:r>
+        <w:rPr>
+          <w:rFonts w:ascii="Arial Narrow" w:hAnsi="Arial Narrow"/>
+          <w:sz w:val="24"/>
+          <w:szCs w:val="24"/>
+          <w:lang w:val="es-ES_tradnl"/>
+        </w:rPr>
+        <w:t xml:space="preserve">la situación de incertidumbre que la </w:t>
+      </w:r>
+      <w:r>
+        <w:rPr>
+          <w:rFonts w:ascii="Arial Narrow" w:hAnsi="Arial Narrow"/>
+          <w:sz w:val="24"/>
+          <w:szCs w:val="24"/>
+          <w:lang w:val="es-ES_tradnl"/>
+        </w:rPr>
+        <w:t>interferencia</w:t>
+      </w:r>
+      <w:r>
+        <w:rPr>
+          <w:rFonts w:ascii="Arial Narrow" w:hAnsi="Arial Narrow"/>
+          <w:sz w:val="24"/>
+          <w:szCs w:val="24"/>
+          <w:lang w:val="es-ES_tradnl"/>
+        </w:rPr>
+        <w:t xml:space="preserve"> de otras asignaturas o actividades educativas </w:t>
+      </w:r>
+      <w:r>
+        <w:rPr>
+          <w:rFonts w:ascii="Arial Narrow" w:hAnsi="Arial Narrow"/>
+          <w:sz w:val="24"/>
+          <w:szCs w:val="24"/>
+          <w:lang w:val="es-ES_tradnl"/>
+        </w:rPr>
+        <w:t>generan</w:t>
+      </w:r>
+      <w:r>
+        <w:rPr>
+          <w:rFonts w:ascii="Arial Narrow" w:hAnsi="Arial Narrow"/>
+          <w:sz w:val="24"/>
+          <w:szCs w:val="24"/>
+          <w:lang w:val="es-ES_tradnl"/>
+        </w:rPr>
+        <w:t xml:space="preserve"> sobre el proyecto, </w:t>
+      </w:r>
+      <w:r>
+        <w:rPr>
+          <w:rFonts w:ascii="Arial Narrow" w:hAnsi="Arial Narrow"/>
+          <w:sz w:val="24"/>
+          <w:szCs w:val="24"/>
+          <w:lang w:val="es-ES_tradnl"/>
+        </w:rPr>
+        <w:t>se ha optado por emplear una metodología ágil para su desarrollo. En concreto, se ha optado por Scrum.</w:t>
+      </w:r>
     </w:p>
     <w:p>
       <w:pPr>
+        <w:jc w:val="both"/>
+        <w:rPr>
+          <w:rFonts w:ascii="Arial Narrow" w:hAnsi="Arial Narrow"/>
+          <w:sz w:val="24"/>
+          <w:szCs w:val="24"/>
+          <w:lang w:val="es-ES_tradnl"/>
+        </w:rPr>
+      </w:pPr>
+    </w:p>
+    <w:p>
+      <w:pPr>
         <w:ind w:firstLine="360"/>
         <w:jc w:val="both"/>
         <w:rPr>
@@ -5055,6 +5040,118 @@
           <w:szCs w:val="24"/>
           <w:lang w:val="es-ES_tradnl"/>
         </w:rPr>
+        <w:t xml:space="preserve">De este modo, se trabajará mediante </w:t>
+      </w:r>
+      <w:proofErr w:type="spellStart"/>
+      <w:r>
+        <w:rPr>
+          <w:rFonts w:ascii="Arial Narrow" w:hAnsi="Arial Narrow"/>
+          <w:i/>
+          <w:sz w:val="24"/>
+          <w:szCs w:val="24"/>
+          <w:lang w:val="es-ES_tradnl"/>
+        </w:rPr>
+        <w:t>sprints</w:t>
+      </w:r>
+      <w:proofErr w:type="spellEnd"/>
+      <w:r>
+        <w:rPr>
+          <w:rFonts w:ascii="Arial Narrow" w:hAnsi="Arial Narrow"/>
+          <w:sz w:val="24"/>
+          <w:szCs w:val="24"/>
+          <w:lang w:val="es-ES_tradnl"/>
+        </w:rPr>
+        <w:t xml:space="preserve"> quincenales </w:t>
+      </w:r>
+      <w:r>
+        <w:rPr>
+          <w:rFonts w:ascii="Arial Narrow" w:hAnsi="Arial Narrow"/>
+          <w:sz w:val="24"/>
+          <w:szCs w:val="24"/>
+          <w:lang w:val="es-ES_tradnl"/>
+        </w:rPr>
+        <w:t xml:space="preserve">en los que se añadirán funcionalidades al proyecto, con reuniones con el profesor supervisor para ir afinando el trabajo realizado y controlar el trabajo que queda por hacer. Al tratarse de un equipo de una persona, se prescindirán de algunas características de Scrum, como las reuniones diarias y el uso de un Scrum Master. </w:t>
+      </w:r>
+      <w:r>
+        <w:rPr>
+          <w:rFonts w:ascii="Arial Narrow" w:hAnsi="Arial Narrow"/>
+          <w:sz w:val="24"/>
+          <w:szCs w:val="24"/>
+          <w:lang w:val="es-ES_tradnl"/>
+        </w:rPr>
+        <w:t xml:space="preserve">Se generará in breve informe de seguimiento cada dos </w:t>
+      </w:r>
+      <w:proofErr w:type="spellStart"/>
+      <w:r>
+        <w:rPr>
+          <w:rFonts w:ascii="Arial Narrow" w:hAnsi="Arial Narrow"/>
+          <w:i/>
+          <w:sz w:val="24"/>
+          <w:szCs w:val="24"/>
+          <w:lang w:val="es-ES_tradnl"/>
+        </w:rPr>
+        <w:t>sprints</w:t>
+      </w:r>
+      <w:proofErr w:type="spellEnd"/>
+      <w:r>
+        <w:rPr>
+          <w:rFonts w:ascii="Arial Narrow" w:hAnsi="Arial Narrow"/>
+          <w:sz w:val="24"/>
+          <w:szCs w:val="24"/>
+          <w:lang w:val="es-ES_tradnl"/>
+        </w:rPr>
+        <w:t>.</w:t>
+      </w:r>
+      <w:r>
+        <w:rPr>
+          <w:rFonts w:ascii="Arial Narrow" w:hAnsi="Arial Narrow"/>
+          <w:sz w:val="24"/>
+          <w:szCs w:val="24"/>
+          <w:lang w:val="es-ES_tradnl"/>
+        </w:rPr>
+        <w:t xml:space="preserve"> </w:t>
+      </w:r>
+      <w:r>
+        <w:rPr>
+          <w:rFonts w:ascii="Arial Narrow" w:hAnsi="Arial Narrow"/>
+          <w:sz w:val="24"/>
+          <w:szCs w:val="24"/>
+          <w:lang w:val="es-ES_tradnl"/>
+        </w:rPr>
+        <w:t>Para la gestión de tareas en cada sprint, se empleará el tablero de proyecto proporcionado por la plataforma GitHub.</w:t>
+      </w:r>
+    </w:p>
+    <w:p>
+      <w:pPr>
+        <w:ind w:firstLine="360"/>
+        <w:jc w:val="both"/>
+        <w:rPr>
+          <w:rFonts w:ascii="Arial Narrow" w:hAnsi="Arial Narrow"/>
+          <w:sz w:val="24"/>
+          <w:szCs w:val="24"/>
+          <w:lang w:val="es-ES_tradnl"/>
+        </w:rPr>
+      </w:pPr>
+    </w:p>
+    <w:p>
+      <w:pPr>
+        <w:ind w:firstLine="360"/>
+        <w:jc w:val="both"/>
+        <w:rPr>
+          <w:rFonts w:ascii="Arial Narrow" w:hAnsi="Arial Narrow"/>
+          <w:sz w:val="24"/>
+          <w:szCs w:val="24"/>
+          <w:lang w:val="es-ES_tradnl"/>
+        </w:rPr>
+      </w:pPr>
+      <w:r>
+        <w:rPr>
+          <w:rFonts w:ascii="Arial Narrow" w:hAnsi="Arial Narrow"/>
+          <w:sz w:val="24"/>
+          <w:szCs w:val="24"/>
+          <w:lang w:val="es-ES_tradnl"/>
+        </w:rPr>
+        <w:lastRenderedPageBreak/>
         <w:t>No obstante, no se va a prescindir de generar la documentación apropiada</w:t>
       </w:r>
       <w:r>
@@ -5109,17 +5206,7 @@
           <w:szCs w:val="24"/>
           <w:lang w:val="es-ES_tradnl"/>
         </w:rPr>
-        <w:t xml:space="preserve">de manera generalizada al comienzo del proyecto, y de una manera más </w:t>
-      </w:r>
-      <w:r>
-        <w:rPr>
-          <w:rFonts w:ascii="Arial Narrow" w:hAnsi="Arial Narrow"/>
-          <w:sz w:val="24"/>
-          <w:szCs w:val="24"/>
-          <w:lang w:val="es-ES_tradnl"/>
-        </w:rPr>
-        <w:lastRenderedPageBreak/>
-        <w:t xml:space="preserve">detallada al comienzo de cada </w:t>
+        <w:t xml:space="preserve">de manera generalizada al comienzo del proyecto, y de una manera más detallada al comienzo de cada </w:t>
       </w:r>
       <w:r>
         <w:rPr>
@@ -5475,14 +5562,14 @@
           <w:numId w:val="1"/>
         </w:numPr>
       </w:pPr>
-      <w:bookmarkStart w:id="9" w:name="_Toc509768434"/>
+      <w:bookmarkStart w:id="9" w:name="_Toc509827805"/>
       <w:r>
         <w:t>P</w:t>
       </w:r>
+      <w:r>
+        <w:t>ROGRAMA DE TRABAJO</w:t>
+      </w:r>
       <w:bookmarkEnd w:id="9"/>
-      <w:r>
-        <w:t>ROGRAMA DE TRABAJO</w:t>
-      </w:r>
     </w:p>
     <w:p>
       <w:pPr>
@@ -5818,16 +5905,24 @@
         <w:spacing w:after="240"/>
       </w:pPr>
       <w:r>
-        <w:t xml:space="preserve"> DICCIONARIO DE LA EDT</w:t>
-      </w:r>
+        <w:lastRenderedPageBreak/>
+        <w:t xml:space="preserve"> </w:t>
+      </w:r>
+      <w:bookmarkStart w:id="10" w:name="_Toc509827806"/>
+      <w:r>
+        <w:t>DICCIONARIO DE LA EDT</w:t>
+      </w:r>
+      <w:bookmarkEnd w:id="10"/>
     </w:p>
     <w:p>
       <w:pPr>
         <w:pStyle w:val="Heading4"/>
-        <w:spacing w:after="240"/>
-      </w:pPr>
-      <w:r>
-        <w:t>LANZAMIENTO Y GESTIÓN DEL PROYECTO</w:t>
+      </w:pPr>
+      <w:r>
+        <w:t>L</w:t>
+      </w:r>
+      <w:r>
+        <w:t>anzamiento y gestión del proyecto</w:t>
       </w:r>
     </w:p>
     <w:tbl>
@@ -5984,7 +6079,6 @@
                 <w:szCs w:val="24"/>
                 <w:lang w:val="es-ES_tradnl"/>
               </w:rPr>
-              <w:lastRenderedPageBreak/>
               <w:t>1.1</w:t>
             </w:r>
           </w:p>
@@ -6992,6 +7086,7 @@
                 <w:szCs w:val="24"/>
                 <w:lang w:val="es-ES_tradnl"/>
               </w:rPr>
+              <w:lastRenderedPageBreak/>
               <w:t xml:space="preserve">Este Plan de Proyecto no será realizado hasta su compleción al inicio del proyecto. El apartado 5 del mismo se irá completando conforme se comienza cada </w:t>
             </w:r>
             <w:r>
@@ -7011,17 +7106,7 @@
                 <w:szCs w:val="24"/>
                 <w:lang w:val="es-ES_tradnl"/>
               </w:rPr>
-              <w:t xml:space="preserve"> de trabajo, lo que permite una planificación flexible en concordancia con la metodología </w:t>
-            </w:r>
-            <w:proofErr w:type="spellStart"/>
-            <w:r>
-              <w:rPr>
-                <w:rFonts w:ascii="Arial Narrow" w:hAnsi="Arial Narrow"/>
-                <w:sz w:val="24"/>
-                <w:szCs w:val="24"/>
-                <w:lang w:val="es-ES_tradnl"/>
-              </w:rPr>
-              <w:t>S</w:t>
+              <w:t xml:space="preserve"> de trabajo, lo que permite una planificación flexible en concordancia con la metodología S</w:t>
             </w:r>
             <w:r>
               <w:rPr>
@@ -7032,7 +7117,6 @@
               </w:rPr>
               <w:t>crum</w:t>
             </w:r>
-            <w:proofErr w:type="spellEnd"/>
           </w:p>
           <w:p>
             <w:pPr>
@@ -7160,7 +7244,6 @@
                 <w:b/>
                 <w:lang w:val="es-ES_tradnl"/>
               </w:rPr>
-              <w:lastRenderedPageBreak/>
               <w:t>Código</w:t>
             </w:r>
           </w:p>
@@ -8272,6 +8355,7 @@
                 <w:szCs w:val="24"/>
                 <w:lang w:val="es-ES_tradnl"/>
               </w:rPr>
+              <w:lastRenderedPageBreak/>
               <w:t xml:space="preserve">El alumno elaborará el tercer Informe de Seguimiento que controle el avance del trabajo durante ese </w:t>
             </w:r>
             <w:r>
@@ -8333,6 +8417,7 @@
                 <w:szCs w:val="24"/>
                 <w:lang w:val="es-ES_tradnl"/>
               </w:rPr>
+              <w:lastRenderedPageBreak/>
               <w:t>Observaciones:</w:t>
             </w:r>
           </w:p>
@@ -8441,7 +8526,6 @@
                 <w:b/>
                 <w:lang w:val="es-ES_tradnl"/>
               </w:rPr>
-              <w:lastRenderedPageBreak/>
               <w:t>Código</w:t>
             </w:r>
           </w:p>
@@ -8805,7 +8889,7 @@
         <w:pStyle w:val="Heading4"/>
       </w:pPr>
       <w:r>
-        <w:t>ANÁLISIS</w:t>
+        <w:t>Análisis</w:t>
       </w:r>
     </w:p>
     <w:p>
@@ -8824,11 +8908,11 @@
           <w:numId w:val="1"/>
         </w:numPr>
       </w:pPr>
-      <w:bookmarkStart w:id="10" w:name="_Toc509768435"/>
+      <w:bookmarkStart w:id="11" w:name="_Toc509827807"/>
       <w:r>
         <w:t>EVALUACIÓN Y PLANIFICACIÓN DE RIESGOS</w:t>
       </w:r>
-      <w:bookmarkEnd w:id="10"/>
+      <w:bookmarkEnd w:id="11"/>
     </w:p>
     <w:p>
       <w:pPr>
@@ -9624,7 +9708,17 @@
                 <w:szCs w:val="24"/>
                 <w:lang w:val="es-ES_tradnl"/>
               </w:rPr>
-              <w:t>, o se pospondrá la entrega a la siguiente convocatoria</w:t>
+              <w:t xml:space="preserve">, o se pospondrá la </w:t>
+            </w:r>
+            <w:r>
+              <w:rPr>
+                <w:rFonts w:ascii="Arial Narrow" w:hAnsi="Arial Narrow"/>
+                <w:sz w:val="24"/>
+                <w:szCs w:val="24"/>
+                <w:lang w:val="es-ES_tradnl"/>
+              </w:rPr>
+              <w:lastRenderedPageBreak/>
+              <w:t>entrega a la siguiente convocatoria</w:t>
             </w:r>
           </w:p>
         </w:tc>
@@ -9648,6 +9742,7 @@
                 <w:szCs w:val="24"/>
                 <w:lang w:val="es-ES_tradnl"/>
               </w:rPr>
+              <w:lastRenderedPageBreak/>
               <w:t>MODERADO</w:t>
             </w:r>
           </w:p>
@@ -9669,11 +9764,11 @@
           <w:numId w:val="1"/>
         </w:numPr>
       </w:pPr>
-      <w:bookmarkStart w:id="11" w:name="_Toc509768436"/>
+      <w:bookmarkStart w:id="12" w:name="_Toc509827808"/>
       <w:r>
         <w:t>PLANES DE GESTIÓN AUXILIARES</w:t>
       </w:r>
-      <w:bookmarkEnd w:id="11"/>
+      <w:bookmarkEnd w:id="12"/>
     </w:p>
     <w:p>
       <w:pPr>
@@ -9814,11 +9909,11 @@
           <w:numId w:val="1"/>
         </w:numPr>
       </w:pPr>
-      <w:bookmarkStart w:id="12" w:name="_Toc509768437"/>
+      <w:bookmarkStart w:id="13" w:name="_Toc509827809"/>
       <w:r>
         <w:t>TEMAS PENDIENTES</w:t>
       </w:r>
-      <w:bookmarkEnd w:id="12"/>
+      <w:bookmarkEnd w:id="13"/>
     </w:p>
     <w:p>
       <w:pPr>
@@ -9978,29 +10073,9 @@
           <w:numId w:val="1"/>
         </w:numPr>
       </w:pPr>
-      <w:bookmarkStart w:id="13" w:name="_Toc509768438"/>
+      <w:bookmarkStart w:id="14" w:name="_Toc509827810"/>
       <w:r>
         <w:t>OTROS ASPECTOS DEL PROYECTO</w:t>
-      </w:r>
-      <w:bookmarkEnd w:id="13"/>
-    </w:p>
-    <w:p>
-      <w:pPr>
-        <w:rPr>
-          <w:lang w:val="es-ES_tradnl"/>
-        </w:rPr>
-      </w:pPr>
-    </w:p>
-    <w:p>
-      <w:pPr>
-        <w:pStyle w:val="Heading3"/>
-      </w:pPr>
-      <w:r>
-        <w:t xml:space="preserve"> </w:t>
-      </w:r>
-      <w:bookmarkStart w:id="14" w:name="_Toc509768439"/>
-      <w:r>
-        <w:t>ENTORNO DE DESARROLLO</w:t>
       </w:r>
       <w:bookmarkEnd w:id="14"/>
     </w:p>
@@ -10013,21 +10088,60 @@
     </w:p>
     <w:p>
       <w:pPr>
-        <w:rPr>
-          <w:rFonts w:ascii="Arial Narrow" w:hAnsi="Arial Narrow"/>
-          <w:sz w:val="24"/>
-          <w:szCs w:val="24"/>
-          <w:lang w:val="es-ES_tradnl"/>
-        </w:rPr>
-      </w:pPr>
-      <w:r>
-        <w:rPr>
-          <w:rFonts w:ascii="Arial Narrow" w:hAnsi="Arial Narrow"/>
-          <w:sz w:val="24"/>
-          <w:szCs w:val="24"/>
-          <w:lang w:val="es-ES_tradnl"/>
-        </w:rPr>
-        <w:t>El entorno de desarrollo estará comprendido por los equipos que tiene disponible el desarrollador. Estos equipos son:</w:t>
+        <w:pStyle w:val="Heading3"/>
+      </w:pPr>
+      <w:r>
+        <w:t xml:space="preserve"> </w:t>
+      </w:r>
+      <w:bookmarkStart w:id="15" w:name="_Toc509827811"/>
+      <w:r>
+        <w:t>Entorno de desarrollo</w:t>
+      </w:r>
+      <w:bookmarkEnd w:id="15"/>
+    </w:p>
+    <w:p>
+      <w:pPr>
+        <w:rPr>
+          <w:lang w:val="es-ES_tradnl"/>
+        </w:rPr>
+      </w:pPr>
+    </w:p>
+    <w:p>
+      <w:pPr>
+        <w:ind w:firstLine="360"/>
+        <w:rPr>
+          <w:rFonts w:ascii="Arial Narrow" w:hAnsi="Arial Narrow"/>
+          <w:sz w:val="24"/>
+          <w:szCs w:val="24"/>
+          <w:lang w:val="es-ES_tradnl"/>
+        </w:rPr>
+      </w:pPr>
+      <w:r>
+        <w:rPr>
+          <w:rFonts w:ascii="Arial Narrow" w:hAnsi="Arial Narrow"/>
+          <w:sz w:val="24"/>
+          <w:szCs w:val="24"/>
+          <w:lang w:val="es-ES_tradnl"/>
+        </w:rPr>
+        <w:t>El entorno de desarrollo estará comprendido por los equipos que</w:t>
+      </w:r>
+      <w:r>
+        <w:rPr>
+          <w:rFonts w:ascii="Arial Narrow" w:hAnsi="Arial Narrow"/>
+          <w:sz w:val="24"/>
+          <w:szCs w:val="24"/>
+          <w:lang w:val="es-ES_tradnl"/>
+        </w:rPr>
+        <w:t xml:space="preserve"> </w:t>
+      </w:r>
+      <w:r>
+        <w:rPr>
+          <w:rFonts w:ascii="Arial Narrow" w:hAnsi="Arial Narrow"/>
+          <w:sz w:val="24"/>
+          <w:szCs w:val="24"/>
+          <w:lang w:val="es-ES_tradnl"/>
+        </w:rPr>
+        <w:t>tiene disponible el desarrollador. Estos equipos son:</w:t>
       </w:r>
     </w:p>
     <w:p>
@@ -10449,27 +10563,7 @@
                 <w:szCs w:val="24"/>
                 <w:lang w:val="es-ES_tradnl"/>
               </w:rPr>
-              <w:t xml:space="preserve"> </w:t>
-            </w:r>
-            <w:proofErr w:type="spellStart"/>
-            <w:r>
-              <w:rPr>
-                <w:rFonts w:ascii="Arial Narrow" w:hAnsi="Arial Narrow"/>
-                <w:sz w:val="24"/>
-                <w:szCs w:val="24"/>
-                <w:lang w:val="es-ES_tradnl"/>
-              </w:rPr>
-              <w:t>GeForce</w:t>
-            </w:r>
-            <w:proofErr w:type="spellEnd"/>
-            <w:r>
-              <w:rPr>
-                <w:rFonts w:ascii="Arial Narrow" w:hAnsi="Arial Narrow"/>
-                <w:sz w:val="24"/>
-                <w:szCs w:val="24"/>
-                <w:lang w:val="es-ES_tradnl"/>
-              </w:rPr>
-              <w:t xml:space="preserve"> 860M</w:t>
+              <w:t xml:space="preserve"> GeForce 860M</w:t>
             </w:r>
           </w:p>
         </w:tc>
@@ -10734,25 +10828,14 @@
                 <w:lang w:val="es-ES_tradnl"/>
               </w:rPr>
             </w:pPr>
-            <w:proofErr w:type="spellStart"/>
-            <w:r>
-              <w:rPr>
-                <w:rFonts w:ascii="Arial Narrow" w:hAnsi="Arial Narrow"/>
-                <w:sz w:val="24"/>
-                <w:szCs w:val="24"/>
-                <w:lang w:val="es-ES_tradnl"/>
-              </w:rPr>
-              <w:t>Radeon</w:t>
-            </w:r>
-            <w:proofErr w:type="spellEnd"/>
-            <w:r>
-              <w:rPr>
-                <w:rFonts w:ascii="Arial Narrow" w:hAnsi="Arial Narrow"/>
-                <w:sz w:val="24"/>
-                <w:szCs w:val="24"/>
-                <w:lang w:val="es-ES_tradnl"/>
-              </w:rPr>
-              <w:t xml:space="preserve"> RX480 </w:t>
+            <w:r>
+              <w:rPr>
+                <w:rFonts w:ascii="Arial Narrow" w:hAnsi="Arial Narrow"/>
+                <w:sz w:val="24"/>
+                <w:szCs w:val="24"/>
+                <w:lang w:val="es-ES_tradnl"/>
+              </w:rPr>
+              <w:t xml:space="preserve">Radeon RX480 </w:t>
             </w:r>
             <w:proofErr w:type="spellStart"/>
             <w:r>
@@ -10903,13 +10986,14 @@
         <w:pStyle w:val="Heading3"/>
       </w:pPr>
       <w:r>
+        <w:lastRenderedPageBreak/>
         <w:t xml:space="preserve"> </w:t>
       </w:r>
-      <w:bookmarkStart w:id="15" w:name="_Toc509768440"/>
-      <w:r>
-        <w:t>SOFTWARE NECESARIO</w:t>
-      </w:r>
-      <w:bookmarkEnd w:id="15"/>
+      <w:bookmarkStart w:id="16" w:name="_Toc509827812"/>
+      <w:r>
+        <w:t>Software necesario</w:t>
+      </w:r>
+      <w:bookmarkEnd w:id="16"/>
     </w:p>
     <w:p>
       <w:pPr>
@@ -10921,11 +11005,17 @@
     <w:p>
       <w:pPr>
         <w:rPr>
-          <w:lang w:val="es-ES_tradnl"/>
-        </w:rPr>
-      </w:pPr>
-      <w:r>
-        <w:rPr>
+          <w:rFonts w:ascii="Arial Narrow" w:hAnsi="Arial Narrow"/>
+          <w:sz w:val="24"/>
+          <w:szCs w:val="24"/>
+          <w:lang w:val="es-ES_tradnl"/>
+        </w:rPr>
+      </w:pPr>
+      <w:r>
+        <w:rPr>
+          <w:rFonts w:ascii="Arial Narrow" w:hAnsi="Arial Narrow"/>
+          <w:sz w:val="24"/>
+          <w:szCs w:val="24"/>
           <w:lang w:val="es-ES_tradnl"/>
         </w:rPr>
         <w:t>Los equipos disponen del siguiente software que se empleará en el desarrollo de la aplicación:</w:t>
@@ -10934,6 +11024,9 @@
     <w:p>
       <w:pPr>
         <w:rPr>
+          <w:rFonts w:ascii="Arial Narrow" w:hAnsi="Arial Narrow"/>
+          <w:sz w:val="24"/>
+          <w:szCs w:val="24"/>
           <w:lang w:val="es-ES_tradnl"/>
         </w:rPr>
       </w:pPr>
@@ -10946,36 +11039,41 @@
           <w:numId w:val="7"/>
         </w:numPr>
         <w:rPr>
+          <w:rFonts w:ascii="Arial Narrow" w:hAnsi="Arial Narrow"/>
           <w:b/>
-          <w:lang w:val="es-ES_tradnl"/>
-        </w:rPr>
-      </w:pPr>
-      <w:r>
-        <w:rPr>
+          <w:sz w:val="24"/>
+          <w:szCs w:val="24"/>
+          <w:lang w:val="es-ES_tradnl"/>
+        </w:rPr>
+      </w:pPr>
+      <w:r>
+        <w:rPr>
+          <w:rFonts w:ascii="Arial Narrow" w:hAnsi="Arial Narrow"/>
           <w:b/>
-          <w:lang w:val="es-ES_tradnl"/>
-        </w:rPr>
-        <w:t>IDE</w:t>
-      </w:r>
-      <w:r>
-        <w:rPr>
+          <w:sz w:val="24"/>
+          <w:szCs w:val="24"/>
+          <w:lang w:val="es-ES_tradnl"/>
+        </w:rPr>
+        <w:t xml:space="preserve">IDE: </w:t>
+      </w:r>
+      <w:proofErr w:type="spellStart"/>
+      <w:r>
+        <w:rPr>
+          <w:rFonts w:ascii="Arial Narrow" w:hAnsi="Arial Narrow"/>
           <w:b/>
-          <w:lang w:val="es-ES_tradnl"/>
-        </w:rPr>
-        <w:t xml:space="preserve">: </w:t>
-      </w:r>
-      <w:proofErr w:type="spellStart"/>
-      <w:r>
-        <w:rPr>
+          <w:sz w:val="24"/>
+          <w:szCs w:val="24"/>
+          <w:lang w:val="es-ES_tradnl"/>
+        </w:rPr>
+        <w:t>Netbeans</w:t>
+      </w:r>
+      <w:proofErr w:type="spellEnd"/>
+      <w:r>
+        <w:rPr>
+          <w:rFonts w:ascii="Arial Narrow" w:hAnsi="Arial Narrow"/>
           <w:b/>
-          <w:lang w:val="es-ES_tradnl"/>
-        </w:rPr>
-        <w:t>Netbeans</w:t>
-      </w:r>
-      <w:proofErr w:type="spellEnd"/>
-      <w:r>
-        <w:rPr>
-          <w:b/>
+          <w:sz w:val="24"/>
+          <w:szCs w:val="24"/>
           <w:lang w:val="es-ES_tradnl"/>
         </w:rPr>
         <w:t xml:space="preserve"> 8.2</w:t>
@@ -10989,13 +11087,19 @@
           <w:numId w:val="7"/>
         </w:numPr>
         <w:rPr>
+          <w:rFonts w:ascii="Arial Narrow" w:hAnsi="Arial Narrow"/>
           <w:b/>
-          <w:lang w:val="es-ES_tradnl"/>
-        </w:rPr>
-      </w:pPr>
-      <w:r>
-        <w:rPr>
+          <w:sz w:val="24"/>
+          <w:szCs w:val="24"/>
+          <w:lang w:val="es-ES_tradnl"/>
+        </w:rPr>
+      </w:pPr>
+      <w:r>
+        <w:rPr>
+          <w:rFonts w:ascii="Arial Narrow" w:hAnsi="Arial Narrow"/>
           <w:b/>
+          <w:sz w:val="24"/>
+          <w:szCs w:val="24"/>
           <w:lang w:val="es-ES_tradnl"/>
         </w:rPr>
         <w:t>Java</w:t>
@@ -11009,13 +11113,19 @@
           <w:numId w:val="7"/>
         </w:numPr>
         <w:rPr>
+          <w:rFonts w:ascii="Arial Narrow" w:hAnsi="Arial Narrow"/>
           <w:b/>
-          <w:lang w:val="es-ES_tradnl"/>
-        </w:rPr>
-      </w:pPr>
-      <w:r>
-        <w:rPr>
+          <w:sz w:val="24"/>
+          <w:szCs w:val="24"/>
+          <w:lang w:val="es-ES_tradnl"/>
+        </w:rPr>
+      </w:pPr>
+      <w:r>
+        <w:rPr>
+          <w:rFonts w:ascii="Arial Narrow" w:hAnsi="Arial Narrow"/>
           <w:b/>
+          <w:sz w:val="24"/>
+          <w:szCs w:val="24"/>
           <w:lang w:val="es-ES_tradnl"/>
         </w:rPr>
         <w:t>JRE 8.121</w:t>
@@ -11029,13 +11139,19 @@
           <w:numId w:val="7"/>
         </w:numPr>
         <w:rPr>
+          <w:rFonts w:ascii="Arial Narrow" w:hAnsi="Arial Narrow"/>
           <w:b/>
-          <w:lang w:val="es-ES_tradnl"/>
-        </w:rPr>
-      </w:pPr>
-      <w:r>
-        <w:rPr>
+          <w:sz w:val="24"/>
+          <w:szCs w:val="24"/>
+          <w:lang w:val="es-ES_tradnl"/>
+        </w:rPr>
+      </w:pPr>
+      <w:r>
+        <w:rPr>
+          <w:rFonts w:ascii="Arial Narrow" w:hAnsi="Arial Narrow"/>
           <w:b/>
+          <w:sz w:val="24"/>
+          <w:szCs w:val="24"/>
           <w:lang w:val="es-ES_tradnl"/>
         </w:rPr>
         <w:t>JDK 8</w:t>
@@ -11049,14 +11165,20 @@
           <w:numId w:val="7"/>
         </w:numPr>
         <w:rPr>
+          <w:rFonts w:ascii="Arial Narrow" w:hAnsi="Arial Narrow"/>
           <w:b/>
+          <w:sz w:val="24"/>
+          <w:szCs w:val="24"/>
           <w:lang w:val="es-ES_tradnl"/>
         </w:rPr>
       </w:pPr>
       <w:proofErr w:type="spellStart"/>
       <w:r>
         <w:rPr>
+          <w:rFonts w:ascii="Arial Narrow" w:hAnsi="Arial Narrow"/>
           <w:b/>
+          <w:sz w:val="24"/>
+          <w:szCs w:val="24"/>
           <w:lang w:val="es-ES_tradnl"/>
         </w:rPr>
         <w:t>Plugins</w:t>
@@ -11071,14 +11193,20 @@
           <w:numId w:val="7"/>
         </w:numPr>
         <w:rPr>
+          <w:rFonts w:ascii="Arial Narrow" w:hAnsi="Arial Narrow"/>
           <w:b/>
+          <w:sz w:val="24"/>
+          <w:szCs w:val="24"/>
           <w:lang w:val="es-ES_tradnl"/>
         </w:rPr>
       </w:pPr>
       <w:proofErr w:type="spellStart"/>
       <w:r>
         <w:rPr>
+          <w:rFonts w:ascii="Arial Narrow" w:hAnsi="Arial Narrow"/>
           <w:b/>
+          <w:sz w:val="24"/>
+          <w:szCs w:val="24"/>
           <w:lang w:val="es-ES_tradnl"/>
         </w:rPr>
         <w:t>Hibernate</w:t>
@@ -11086,7 +11214,10 @@
       <w:proofErr w:type="spellEnd"/>
       <w:r>
         <w:rPr>
+          <w:rFonts w:ascii="Arial Narrow" w:hAnsi="Arial Narrow"/>
           <w:b/>
+          <w:sz w:val="24"/>
+          <w:szCs w:val="24"/>
           <w:lang w:val="es-ES_tradnl"/>
         </w:rPr>
         <w:t xml:space="preserve"> 3.6.10</w:t>
@@ -11100,13 +11231,19 @@
           <w:numId w:val="7"/>
         </w:numPr>
         <w:rPr>
+          <w:rFonts w:ascii="Arial Narrow" w:hAnsi="Arial Narrow"/>
           <w:b/>
-          <w:lang w:val="es-ES_tradnl"/>
-        </w:rPr>
-      </w:pPr>
-      <w:r>
-        <w:rPr>
+          <w:sz w:val="24"/>
+          <w:szCs w:val="24"/>
+          <w:lang w:val="es-ES_tradnl"/>
+        </w:rPr>
+      </w:pPr>
+      <w:r>
+        <w:rPr>
+          <w:rFonts w:ascii="Arial Narrow" w:hAnsi="Arial Narrow"/>
           <w:b/>
+          <w:sz w:val="24"/>
+          <w:szCs w:val="24"/>
           <w:lang w:val="es-ES_tradnl"/>
         </w:rPr>
         <w:t>Struts 2</w:t>
@@ -11120,16 +11257,21 @@
           <w:numId w:val="7"/>
         </w:numPr>
         <w:rPr>
+          <w:rFonts w:ascii="Arial Narrow" w:hAnsi="Arial Narrow"/>
           <w:b/>
-          <w:lang w:val="es-ES_tradnl"/>
-        </w:rPr>
-      </w:pPr>
-      <w:r>
-        <w:rPr>
+          <w:sz w:val="24"/>
+          <w:szCs w:val="24"/>
+          <w:lang w:val="es-ES_tradnl"/>
+        </w:rPr>
+      </w:pPr>
+      <w:r>
+        <w:rPr>
+          <w:rFonts w:ascii="Arial Narrow" w:hAnsi="Arial Narrow"/>
           <w:b/>
-          <w:lang w:val="es-ES_tradnl"/>
-        </w:rPr>
-        <w:lastRenderedPageBreak/>
+          <w:sz w:val="24"/>
+          <w:szCs w:val="24"/>
+          <w:lang w:val="es-ES_tradnl"/>
+        </w:rPr>
         <w:t>Maven 3.3.9</w:t>
       </w:r>
     </w:p>
@@ -11141,14 +11283,20 @@
           <w:numId w:val="7"/>
         </w:numPr>
         <w:rPr>
+          <w:rFonts w:ascii="Arial Narrow" w:hAnsi="Arial Narrow"/>
           <w:b/>
+          <w:sz w:val="24"/>
+          <w:szCs w:val="24"/>
           <w:lang w:val="es-ES_tradnl"/>
         </w:rPr>
       </w:pPr>
       <w:proofErr w:type="spellStart"/>
       <w:r>
         <w:rPr>
+          <w:rFonts w:ascii="Arial Narrow" w:hAnsi="Arial Narrow"/>
           <w:b/>
+          <w:sz w:val="24"/>
+          <w:szCs w:val="24"/>
           <w:lang w:val="es-ES_tradnl"/>
         </w:rPr>
         <w:t>TestNG</w:t>
@@ -11163,13 +11311,19 @@
           <w:numId w:val="7"/>
         </w:numPr>
         <w:rPr>
+          <w:rFonts w:ascii="Arial Narrow" w:hAnsi="Arial Narrow"/>
           <w:b/>
-          <w:lang w:val="es-ES_tradnl"/>
-        </w:rPr>
-      </w:pPr>
-      <w:r>
-        <w:rPr>
+          <w:sz w:val="24"/>
+          <w:szCs w:val="24"/>
+          <w:lang w:val="es-ES_tradnl"/>
+        </w:rPr>
+      </w:pPr>
+      <w:r>
+        <w:rPr>
+          <w:rFonts w:ascii="Arial Narrow" w:hAnsi="Arial Narrow"/>
           <w:b/>
+          <w:sz w:val="24"/>
+          <w:szCs w:val="24"/>
           <w:lang w:val="es-ES_tradnl"/>
         </w:rPr>
         <w:t>Documentación</w:t>
@@ -11183,14 +11337,20 @@
           <w:numId w:val="7"/>
         </w:numPr>
         <w:rPr>
+          <w:rFonts w:ascii="Arial Narrow" w:hAnsi="Arial Narrow"/>
           <w:b/>
+          <w:sz w:val="24"/>
+          <w:szCs w:val="24"/>
           <w:lang w:val="es-ES_tradnl"/>
         </w:rPr>
       </w:pPr>
       <w:proofErr w:type="spellStart"/>
       <w:r>
         <w:rPr>
+          <w:rFonts w:ascii="Arial Narrow" w:hAnsi="Arial Narrow"/>
           <w:b/>
+          <w:sz w:val="24"/>
+          <w:szCs w:val="24"/>
           <w:lang w:val="es-ES_tradnl"/>
         </w:rPr>
         <w:t>Doxygen</w:t>
@@ -11205,13 +11365,19 @@
           <w:numId w:val="7"/>
         </w:numPr>
         <w:rPr>
+          <w:rFonts w:ascii="Arial Narrow" w:hAnsi="Arial Narrow"/>
           <w:b/>
-          <w:lang w:val="es-ES_tradnl"/>
-        </w:rPr>
-      </w:pPr>
-      <w:r>
-        <w:rPr>
+          <w:sz w:val="24"/>
+          <w:szCs w:val="24"/>
+          <w:lang w:val="es-ES_tradnl"/>
+        </w:rPr>
+      </w:pPr>
+      <w:r>
+        <w:rPr>
+          <w:rFonts w:ascii="Arial Narrow" w:hAnsi="Arial Narrow"/>
           <w:b/>
+          <w:sz w:val="24"/>
+          <w:szCs w:val="24"/>
           <w:lang w:val="es-ES_tradnl"/>
         </w:rPr>
         <w:t>Control de versiones</w:t>
@@ -11225,30 +11391,30 @@
           <w:numId w:val="7"/>
         </w:numPr>
         <w:rPr>
+          <w:rFonts w:ascii="Arial Narrow" w:hAnsi="Arial Narrow"/>
           <w:b/>
-          <w:lang w:val="es-ES_tradnl"/>
-        </w:rPr>
-      </w:pPr>
+          <w:sz w:val="24"/>
+          <w:szCs w:val="24"/>
+          <w:lang w:val="es-ES_tradnl"/>
+        </w:rPr>
+      </w:pPr>
+      <w:r>
+        <w:rPr>
+          <w:rFonts w:ascii="Arial Narrow" w:hAnsi="Arial Narrow"/>
+          <w:b/>
+          <w:sz w:val="24"/>
+          <w:szCs w:val="24"/>
+          <w:lang w:val="es-ES_tradnl"/>
+        </w:rPr>
+        <w:t>Git/</w:t>
+      </w:r>
       <w:proofErr w:type="spellStart"/>
       <w:r>
         <w:rPr>
+          <w:rFonts w:ascii="Arial Narrow" w:hAnsi="Arial Narrow"/>
           <w:b/>
-          <w:lang w:val="es-ES_tradnl"/>
-        </w:rPr>
-        <w:t>Git</w:t>
-      </w:r>
-      <w:proofErr w:type="spellEnd"/>
-      <w:r>
-        <w:rPr>
-          <w:b/>
-          <w:lang w:val="es-ES_tradnl"/>
-        </w:rPr>
-        <w:t>/</w:t>
-      </w:r>
-      <w:proofErr w:type="spellStart"/>
-      <w:r>
-        <w:rPr>
-          <w:b/>
+          <w:sz w:val="24"/>
+          <w:szCs w:val="24"/>
           <w:lang w:val="es-ES_tradnl"/>
         </w:rPr>
         <w:t>Github</w:t>
@@ -11263,13 +11429,19 @@
           <w:numId w:val="7"/>
         </w:numPr>
         <w:rPr>
+          <w:rFonts w:ascii="Arial Narrow" w:hAnsi="Arial Narrow"/>
           <w:b/>
-          <w:lang w:val="es-ES_tradnl"/>
-        </w:rPr>
-      </w:pPr>
-      <w:r>
-        <w:rPr>
+          <w:sz w:val="24"/>
+          <w:szCs w:val="24"/>
+          <w:lang w:val="es-ES_tradnl"/>
+        </w:rPr>
+      </w:pPr>
+      <w:r>
+        <w:rPr>
+          <w:rFonts w:ascii="Arial Narrow" w:hAnsi="Arial Narrow"/>
           <w:b/>
+          <w:sz w:val="24"/>
+          <w:szCs w:val="24"/>
           <w:lang w:val="es-ES_tradnl"/>
         </w:rPr>
         <w:t>Entorno de desarrollo</w:t>
@@ -11283,13 +11455,19 @@
           <w:numId w:val="7"/>
         </w:numPr>
         <w:rPr>
+          <w:rFonts w:ascii="Arial Narrow" w:hAnsi="Arial Narrow"/>
           <w:b/>
-          <w:lang w:val="es-ES_tradnl"/>
-        </w:rPr>
-      </w:pPr>
-      <w:r>
-        <w:rPr>
+          <w:sz w:val="24"/>
+          <w:szCs w:val="24"/>
+          <w:lang w:val="es-ES_tradnl"/>
+        </w:rPr>
+      </w:pPr>
+      <w:r>
+        <w:rPr>
+          <w:rFonts w:ascii="Arial Narrow" w:hAnsi="Arial Narrow"/>
           <w:b/>
+          <w:sz w:val="24"/>
+          <w:szCs w:val="24"/>
           <w:lang w:val="es-ES_tradnl"/>
         </w:rPr>
         <w:t>XAMPP 7.2.2</w:t>
@@ -11303,13 +11481,19 @@
           <w:numId w:val="7"/>
         </w:numPr>
         <w:rPr>
+          <w:rFonts w:ascii="Arial Narrow" w:hAnsi="Arial Narrow"/>
           <w:b/>
-          <w:lang w:val="es-ES_tradnl"/>
-        </w:rPr>
-      </w:pPr>
-      <w:r>
-        <w:rPr>
+          <w:sz w:val="24"/>
+          <w:szCs w:val="24"/>
+          <w:lang w:val="es-ES_tradnl"/>
+        </w:rPr>
+      </w:pPr>
+      <w:r>
+        <w:rPr>
+          <w:rFonts w:ascii="Arial Narrow" w:hAnsi="Arial Narrow"/>
           <w:b/>
+          <w:sz w:val="24"/>
+          <w:szCs w:val="24"/>
           <w:lang w:val="es-ES_tradnl"/>
         </w:rPr>
         <w:t>Ofimática</w:t>
@@ -11323,13 +11507,19 @@
           <w:numId w:val="7"/>
         </w:numPr>
         <w:rPr>
+          <w:rFonts w:ascii="Arial Narrow" w:hAnsi="Arial Narrow"/>
           <w:b/>
-          <w:lang w:val="es-ES_tradnl"/>
-        </w:rPr>
-      </w:pPr>
-      <w:r>
-        <w:rPr>
+          <w:sz w:val="24"/>
+          <w:szCs w:val="24"/>
+          <w:lang w:val="es-ES_tradnl"/>
+        </w:rPr>
+      </w:pPr>
+      <w:r>
+        <w:rPr>
+          <w:rFonts w:ascii="Arial Narrow" w:hAnsi="Arial Narrow"/>
           <w:b/>
+          <w:sz w:val="24"/>
+          <w:szCs w:val="24"/>
           <w:lang w:val="es-ES_tradnl"/>
         </w:rPr>
         <w:t>Microsoft Office 2016</w:t>
@@ -11343,16 +11533,32 @@
           <w:numId w:val="7"/>
         </w:numPr>
         <w:rPr>
+          <w:rFonts w:ascii="Arial Narrow" w:hAnsi="Arial Narrow"/>
           <w:b/>
-          <w:lang w:val="es-ES_tradnl"/>
-        </w:rPr>
-      </w:pPr>
-      <w:r>
-        <w:rPr>
+          <w:sz w:val="24"/>
+          <w:szCs w:val="24"/>
+          <w:lang w:val="es-ES_tradnl"/>
+        </w:rPr>
+      </w:pPr>
+      <w:r>
+        <w:rPr>
+          <w:rFonts w:ascii="Arial Narrow" w:hAnsi="Arial Narrow"/>
           <w:b/>
+          <w:sz w:val="24"/>
+          <w:szCs w:val="24"/>
           <w:lang w:val="es-ES_tradnl"/>
         </w:rPr>
         <w:t>Microsoft Visio</w:t>
+      </w:r>
+      <w:r>
+        <w:rPr>
+          <w:rFonts w:ascii="Arial Narrow" w:hAnsi="Arial Narrow"/>
+          <w:b/>
+          <w:sz w:val="24"/>
+          <w:szCs w:val="24"/>
+          <w:lang w:val="es-ES_tradnl"/>
+        </w:rPr>
+        <w:t xml:space="preserve"> 2016</w:t>
       </w:r>
     </w:p>
     <w:p>
@@ -11363,16 +11569,32 @@
           <w:numId w:val="7"/>
         </w:numPr>
         <w:rPr>
+          <w:rFonts w:ascii="Arial Narrow" w:hAnsi="Arial Narrow"/>
           <w:b/>
-          <w:lang w:val="es-ES_tradnl"/>
-        </w:rPr>
-      </w:pPr>
-      <w:r>
-        <w:rPr>
+          <w:sz w:val="24"/>
+          <w:szCs w:val="24"/>
+          <w:lang w:val="es-ES_tradnl"/>
+        </w:rPr>
+      </w:pPr>
+      <w:r>
+        <w:rPr>
+          <w:rFonts w:ascii="Arial Narrow" w:hAnsi="Arial Narrow"/>
           <w:b/>
+          <w:sz w:val="24"/>
+          <w:szCs w:val="24"/>
           <w:lang w:val="es-ES_tradnl"/>
         </w:rPr>
         <w:t>Microsoft Project</w:t>
+      </w:r>
+      <w:r>
+        <w:rPr>
+          <w:rFonts w:ascii="Arial Narrow" w:hAnsi="Arial Narrow"/>
+          <w:b/>
+          <w:sz w:val="24"/>
+          <w:szCs w:val="24"/>
+          <w:lang w:val="es-ES_tradnl"/>
+        </w:rPr>
+        <w:t xml:space="preserve"> 2016</w:t>
       </w:r>
     </w:p>
     <w:p>
@@ -11383,13 +11605,19 @@
           <w:numId w:val="7"/>
         </w:numPr>
         <w:rPr>
+          <w:rFonts w:ascii="Arial Narrow" w:hAnsi="Arial Narrow"/>
           <w:b/>
-          <w:lang w:val="es-ES_tradnl"/>
-        </w:rPr>
-      </w:pPr>
-      <w:r>
-        <w:rPr>
+          <w:sz w:val="24"/>
+          <w:szCs w:val="24"/>
+          <w:lang w:val="es-ES_tradnl"/>
+        </w:rPr>
+      </w:pPr>
+      <w:r>
+        <w:rPr>
+          <w:rFonts w:ascii="Arial Narrow" w:hAnsi="Arial Narrow"/>
           <w:b/>
+          <w:sz w:val="24"/>
+          <w:szCs w:val="24"/>
           <w:lang w:val="es-ES_tradnl"/>
         </w:rPr>
         <w:t>Otros</w:t>
@@ -11403,14 +11631,20 @@
           <w:numId w:val="7"/>
         </w:numPr>
         <w:rPr>
+          <w:rFonts w:ascii="Arial Narrow" w:hAnsi="Arial Narrow"/>
           <w:b/>
+          <w:sz w:val="24"/>
+          <w:szCs w:val="24"/>
           <w:lang w:val="es-ES_tradnl"/>
         </w:rPr>
       </w:pPr>
       <w:proofErr w:type="spellStart"/>
       <w:r>
         <w:rPr>
+          <w:rFonts w:ascii="Arial Narrow" w:hAnsi="Arial Narrow"/>
           <w:b/>
+          <w:sz w:val="24"/>
+          <w:szCs w:val="24"/>
           <w:lang w:val="es-ES_tradnl"/>
         </w:rPr>
         <w:t>Wolfram</w:t>
@@ -11418,7 +11652,10 @@
       <w:proofErr w:type="spellEnd"/>
       <w:r>
         <w:rPr>
+          <w:rFonts w:ascii="Arial Narrow" w:hAnsi="Arial Narrow"/>
           <w:b/>
+          <w:sz w:val="24"/>
+          <w:szCs w:val="24"/>
           <w:lang w:val="es-ES_tradnl"/>
         </w:rPr>
         <w:t xml:space="preserve"> </w:t>
@@ -11426,7 +11663,10 @@
       <w:proofErr w:type="spellStart"/>
       <w:r>
         <w:rPr>
+          <w:rFonts w:ascii="Arial Narrow" w:hAnsi="Arial Narrow"/>
           <w:b/>
+          <w:sz w:val="24"/>
+          <w:szCs w:val="24"/>
           <w:lang w:val="es-ES_tradnl"/>
         </w:rPr>
         <w:t>Mathematica</w:t>
@@ -11434,7 +11674,10 @@
       <w:proofErr w:type="spellEnd"/>
       <w:r>
         <w:rPr>
+          <w:rFonts w:ascii="Arial Narrow" w:hAnsi="Arial Narrow"/>
           <w:b/>
+          <w:sz w:val="24"/>
+          <w:szCs w:val="24"/>
           <w:lang w:val="es-ES_tradnl"/>
         </w:rPr>
         <w:t xml:space="preserve"> 11</w:t>
@@ -11448,14 +11691,20 @@
           <w:numId w:val="7"/>
         </w:numPr>
         <w:rPr>
+          <w:rFonts w:ascii="Arial Narrow" w:hAnsi="Arial Narrow"/>
           <w:b/>
+          <w:sz w:val="24"/>
+          <w:szCs w:val="24"/>
           <w:lang w:val="es-ES_tradnl"/>
         </w:rPr>
       </w:pPr>
       <w:proofErr w:type="spellStart"/>
       <w:r>
         <w:rPr>
+          <w:rFonts w:ascii="Arial Narrow" w:hAnsi="Arial Narrow"/>
           <w:b/>
+          <w:sz w:val="24"/>
+          <w:szCs w:val="24"/>
           <w:lang w:val="es-ES_tradnl"/>
         </w:rPr>
         <w:t>MEGASync</w:t>
@@ -11470,14 +11719,20 @@
           <w:numId w:val="7"/>
         </w:numPr>
         <w:rPr>
+          <w:rFonts w:ascii="Arial Narrow" w:hAnsi="Arial Narrow"/>
           <w:b/>
+          <w:sz w:val="24"/>
+          <w:szCs w:val="24"/>
           <w:lang w:val="es-ES_tradnl"/>
         </w:rPr>
       </w:pPr>
       <w:proofErr w:type="spellStart"/>
       <w:r>
         <w:rPr>
+          <w:rFonts w:ascii="Arial Narrow" w:hAnsi="Arial Narrow"/>
           <w:b/>
+          <w:sz w:val="24"/>
+          <w:szCs w:val="24"/>
           <w:lang w:val="es-ES_tradnl"/>
         </w:rPr>
         <w:t>Wunderlist</w:t>
@@ -11496,7 +11751,7 @@
 </file>
 
 <file path=word/endnotes.xml><?xml version="1.0" encoding="utf-8"?>
-<w:endnotes xmlns:wpc="http://schemas.microsoft.com/office/word/2010/wordprocessingCanvas" xmlns:cx="http://schemas.microsoft.com/office/drawing/2014/chartex" xmlns:mc="http://schemas.openxmlformats.org/markup-compatibility/2006" xmlns:o="urn:schemas-microsoft-com:office:office" xmlns:r="http://schemas.openxmlformats.org/officeDocument/2006/relationships" xmlns:m="http://schemas.openxmlformats.org/officeDocument/2006/math" xmlns:v="urn:schemas-microsoft-com:vml" xmlns:wp14="http://schemas.microsoft.com/office/word/2010/wordprocessingDrawing" xmlns:wp="http://schemas.openxmlformats.org/drawingml/2006/wordprocessingDrawing" xmlns:w10="urn:schemas-microsoft-com:office:word" xmlns:w="http://schemas.openxmlformats.org/wordprocessingml/2006/main" xmlns:w14="http://schemas.microsoft.com/office/word/2010/wordml" xmlns:w15="http://schemas.microsoft.com/office/word/2012/wordml" xmlns:w16se="http://schemas.microsoft.com/office/word/2015/wordml/symex" xmlns:wpg="http://schemas.microsoft.com/office/word/2010/wordprocessingGroup" xmlns:wpi="http://schemas.microsoft.com/office/word/2010/wordprocessingInk" xmlns:wne="http://schemas.microsoft.com/office/word/2006/wordml" xmlns:wps="http://schemas.microsoft.com/office/word/2010/wordprocessingShape" mc:Ignorable="w14 w15 w16se wp14">
+<w:endnotes xmlns:wpc="http://schemas.microsoft.com/office/word/2010/wordprocessingCanvas" xmlns:cx="http://schemas.microsoft.com/office/drawing/2014/chartex" xmlns:cx1="http://schemas.microsoft.com/office/drawing/2015/9/8/chartex" xmlns:cx2="http://schemas.microsoft.com/office/drawing/2015/10/21/chartex" xmlns:cx3="http://schemas.microsoft.com/office/drawing/2016/5/9/chartex" xmlns:cx4="http://schemas.microsoft.com/office/drawing/2016/5/10/chartex" xmlns:cx5="http://schemas.microsoft.com/office/drawing/2016/5/11/chartex" xmlns:cx6="http://schemas.microsoft.com/office/drawing/2016/5/12/chartex" xmlns:cx7="http://schemas.microsoft.com/office/drawing/2016/5/13/chartex" xmlns:cx8="http://schemas.microsoft.com/office/drawing/2016/5/14/chartex" xmlns:mc="http://schemas.openxmlformats.org/markup-compatibility/2006" xmlns:aink="http://schemas.microsoft.com/office/drawing/2016/ink" xmlns:am3d="http://schemas.microsoft.com/office/drawing/2017/model3d" xmlns:o="urn:schemas-microsoft-com:office:office" xmlns:r="http://schemas.openxmlformats.org/officeDocument/2006/relationships" xmlns:m="http://schemas.openxmlformats.org/officeDocument/2006/math" xmlns:v="urn:schemas-microsoft-com:vml" xmlns:wp14="http://schemas.microsoft.com/office/word/2010/wordprocessingDrawing" xmlns:wp="http://schemas.openxmlformats.org/drawingml/2006/wordprocessingDrawing" xmlns:w10="urn:schemas-microsoft-com:office:word" xmlns:w="http://schemas.openxmlformats.org/wordprocessingml/2006/main" xmlns:w14="http://schemas.microsoft.com/office/word/2010/wordml" xmlns:w15="http://schemas.microsoft.com/office/word/2012/wordml" xmlns:w16cid="http://schemas.microsoft.com/office/word/2016/wordml/cid" xmlns:w16se="http://schemas.microsoft.com/office/word/2015/wordml/symex" xmlns:wpg="http://schemas.microsoft.com/office/word/2010/wordprocessingGroup" xmlns:wpi="http://schemas.microsoft.com/office/word/2010/wordprocessingInk" xmlns:wne="http://schemas.microsoft.com/office/word/2006/wordml" xmlns:wps="http://schemas.microsoft.com/office/word/2010/wordprocessingShape" mc:Ignorable="w14 w15 w16se w16cid wp14">
   <w:endnote w:type="separator" w:id="-1">
     <w:p>
       <w:r>
@@ -11515,7 +11770,7 @@
 </file>
 
 <file path=word/footer1.xml><?xml version="1.0" encoding="utf-8"?>
-<w:ftr xmlns:wpc="http://schemas.microsoft.com/office/word/2010/wordprocessingCanvas" xmlns:cx="http://schemas.microsoft.com/office/drawing/2014/chartex" xmlns:mc="http://schemas.openxmlformats.org/markup-compatibility/2006" xmlns:o="urn:schemas-microsoft-com:office:office" xmlns:r="http://schemas.openxmlformats.org/officeDocument/2006/relationships" xmlns:m="http://schemas.openxmlformats.org/officeDocument/2006/math" xmlns:v="urn:schemas-microsoft-com:vml" xmlns:wp14="http://schemas.microsoft.com/office/word/2010/wordprocessingDrawing" xmlns:wp="http://schemas.openxmlformats.org/drawingml/2006/wordprocessingDrawing" xmlns:w10="urn:schemas-microsoft-com:office:word" xmlns:w="http://schemas.openxmlformats.org/wordprocessingml/2006/main" xmlns:w14="http://schemas.microsoft.com/office/word/2010/wordml" xmlns:w15="http://schemas.microsoft.com/office/word/2012/wordml" xmlns:w16se="http://schemas.microsoft.com/office/word/2015/wordml/symex" xmlns:wpg="http://schemas.microsoft.com/office/word/2010/wordprocessingGroup" xmlns:wpi="http://schemas.microsoft.com/office/word/2010/wordprocessingInk" xmlns:wne="http://schemas.microsoft.com/office/word/2006/wordml" xmlns:wps="http://schemas.microsoft.com/office/word/2010/wordprocessingShape" mc:Ignorable="w14 w15 w16se wp14">
+<w:ftr xmlns:wpc="http://schemas.microsoft.com/office/word/2010/wordprocessingCanvas" xmlns:cx="http://schemas.microsoft.com/office/drawing/2014/chartex" xmlns:cx1="http://schemas.microsoft.com/office/drawing/2015/9/8/chartex" xmlns:cx2="http://schemas.microsoft.com/office/drawing/2015/10/21/chartex" xmlns:cx3="http://schemas.microsoft.com/office/drawing/2016/5/9/chartex" xmlns:cx4="http://schemas.microsoft.com/office/drawing/2016/5/10/chartex" xmlns:cx5="http://schemas.microsoft.com/office/drawing/2016/5/11/chartex" xmlns:cx6="http://schemas.microsoft.com/office/drawing/2016/5/12/chartex" xmlns:cx7="http://schemas.microsoft.com/office/drawing/2016/5/13/chartex" xmlns:cx8="http://schemas.microsoft.com/office/drawing/2016/5/14/chartex" xmlns:mc="http://schemas.openxmlformats.org/markup-compatibility/2006" xmlns:aink="http://schemas.microsoft.com/office/drawing/2016/ink" xmlns:am3d="http://schemas.microsoft.com/office/drawing/2017/model3d" xmlns:o="urn:schemas-microsoft-com:office:office" xmlns:r="http://schemas.openxmlformats.org/officeDocument/2006/relationships" xmlns:m="http://schemas.openxmlformats.org/officeDocument/2006/math" xmlns:v="urn:schemas-microsoft-com:vml" xmlns:wp14="http://schemas.microsoft.com/office/word/2010/wordprocessingDrawing" xmlns:wp="http://schemas.openxmlformats.org/drawingml/2006/wordprocessingDrawing" xmlns:w10="urn:schemas-microsoft-com:office:word" xmlns:w="http://schemas.openxmlformats.org/wordprocessingml/2006/main" xmlns:w14="http://schemas.microsoft.com/office/word/2010/wordml" xmlns:w15="http://schemas.microsoft.com/office/word/2012/wordml" xmlns:w16cid="http://schemas.microsoft.com/office/word/2016/wordml/cid" xmlns:w16se="http://schemas.microsoft.com/office/word/2015/wordml/symex" xmlns:wpg="http://schemas.microsoft.com/office/word/2010/wordprocessingGroup" xmlns:wpi="http://schemas.microsoft.com/office/word/2010/wordprocessingInk" xmlns:wne="http://schemas.microsoft.com/office/word/2006/wordml" xmlns:wps="http://schemas.microsoft.com/office/word/2010/wordprocessingShape" mc:Ignorable="w14 w15 w16se w16cid wp14">
   <w:tbl>
     <w:tblPr>
       <w:tblStyle w:val="TableGrid"/>
@@ -11805,7 +12060,7 @@
 </file>
 
 <file path=word/footnotes.xml><?xml version="1.0" encoding="utf-8"?>
-<w:footnotes xmlns:wpc="http://schemas.microsoft.com/office/word/2010/wordprocessingCanvas" xmlns:cx="http://schemas.microsoft.com/office/drawing/2014/chartex" xmlns:mc="http://schemas.openxmlformats.org/markup-compatibility/2006" xmlns:o="urn:schemas-microsoft-com:office:office" xmlns:r="http://schemas.openxmlformats.org/officeDocument/2006/relationships" xmlns:m="http://schemas.openxmlformats.org/officeDocument/2006/math" xmlns:v="urn:schemas-microsoft-com:vml" xmlns:wp14="http://schemas.microsoft.com/office/word/2010/wordprocessingDrawing" xmlns:wp="http://schemas.openxmlformats.org/drawingml/2006/wordprocessingDrawing" xmlns:w10="urn:schemas-microsoft-com:office:word" xmlns:w="http://schemas.openxmlformats.org/wordprocessingml/2006/main" xmlns:w14="http://schemas.microsoft.com/office/word/2010/wordml" xmlns:w15="http://schemas.microsoft.com/office/word/2012/wordml" xmlns:w16se="http://schemas.microsoft.com/office/word/2015/wordml/symex" xmlns:wpg="http://schemas.microsoft.com/office/word/2010/wordprocessingGroup" xmlns:wpi="http://schemas.microsoft.com/office/word/2010/wordprocessingInk" xmlns:wne="http://schemas.microsoft.com/office/word/2006/wordml" xmlns:wps="http://schemas.microsoft.com/office/word/2010/wordprocessingShape" mc:Ignorable="w14 w15 w16se wp14">
+<w:footnotes xmlns:wpc="http://schemas.microsoft.com/office/word/2010/wordprocessingCanvas" xmlns:cx="http://schemas.microsoft.com/office/drawing/2014/chartex" xmlns:cx1="http://schemas.microsoft.com/office/drawing/2015/9/8/chartex" xmlns:cx2="http://schemas.microsoft.com/office/drawing/2015/10/21/chartex" xmlns:cx3="http://schemas.microsoft.com/office/drawing/2016/5/9/chartex" xmlns:cx4="http://schemas.microsoft.com/office/drawing/2016/5/10/chartex" xmlns:cx5="http://schemas.microsoft.com/office/drawing/2016/5/11/chartex" xmlns:cx6="http://schemas.microsoft.com/office/drawing/2016/5/12/chartex" xmlns:cx7="http://schemas.microsoft.com/office/drawing/2016/5/13/chartex" xmlns:cx8="http://schemas.microsoft.com/office/drawing/2016/5/14/chartex" xmlns:mc="http://schemas.openxmlformats.org/markup-compatibility/2006" xmlns:aink="http://schemas.microsoft.com/office/drawing/2016/ink" xmlns:am3d="http://schemas.microsoft.com/office/drawing/2017/model3d" xmlns:o="urn:schemas-microsoft-com:office:office" xmlns:r="http://schemas.openxmlformats.org/officeDocument/2006/relationships" xmlns:m="http://schemas.openxmlformats.org/officeDocument/2006/math" xmlns:v="urn:schemas-microsoft-com:vml" xmlns:wp14="http://schemas.microsoft.com/office/word/2010/wordprocessingDrawing" xmlns:wp="http://schemas.openxmlformats.org/drawingml/2006/wordprocessingDrawing" xmlns:w10="urn:schemas-microsoft-com:office:word" xmlns:w="http://schemas.openxmlformats.org/wordprocessingml/2006/main" xmlns:w14="http://schemas.microsoft.com/office/word/2010/wordml" xmlns:w15="http://schemas.microsoft.com/office/word/2012/wordml" xmlns:w16cid="http://schemas.microsoft.com/office/word/2016/wordml/cid" xmlns:w16se="http://schemas.microsoft.com/office/word/2015/wordml/symex" xmlns:wpg="http://schemas.microsoft.com/office/word/2010/wordprocessingGroup" xmlns:wpi="http://schemas.microsoft.com/office/word/2010/wordprocessingInk" xmlns:wne="http://schemas.microsoft.com/office/word/2006/wordml" xmlns:wps="http://schemas.microsoft.com/office/word/2010/wordprocessingShape" mc:Ignorable="w14 w15 w16se w16cid wp14">
   <w:footnote w:type="separator" w:id="-1">
     <w:p>
       <w:r>
@@ -11824,7 +12079,7 @@
 </file>
 
 <file path=word/numbering.xml><?xml version="1.0" encoding="utf-8"?>
-<w:numbering xmlns:wpc="http://schemas.microsoft.com/office/word/2010/wordprocessingCanvas" xmlns:cx="http://schemas.microsoft.com/office/drawing/2014/chartex" xmlns:mc="http://schemas.openxmlformats.org/markup-compatibility/2006" xmlns:o="urn:schemas-microsoft-com:office:office" xmlns:r="http://schemas.openxmlformats.org/officeDocument/2006/relationships" xmlns:m="http://schemas.openxmlformats.org/officeDocument/2006/math" xmlns:v="urn:schemas-microsoft-com:vml" xmlns:wp14="http://schemas.microsoft.com/office/word/2010/wordprocessingDrawing" xmlns:wp="http://schemas.openxmlformats.org/drawingml/2006/wordprocessingDrawing" xmlns:w10="urn:schemas-microsoft-com:office:word" xmlns:w="http://schemas.openxmlformats.org/wordprocessingml/2006/main" xmlns:w14="http://schemas.microsoft.com/office/word/2010/wordml" xmlns:w15="http://schemas.microsoft.com/office/word/2012/wordml" xmlns:w16se="http://schemas.microsoft.com/office/word/2015/wordml/symex" xmlns:wpg="http://schemas.microsoft.com/office/word/2010/wordprocessingGroup" xmlns:wpi="http://schemas.microsoft.com/office/word/2010/wordprocessingInk" xmlns:wne="http://schemas.microsoft.com/office/word/2006/wordml" xmlns:wps="http://schemas.microsoft.com/office/word/2010/wordprocessingShape" mc:Ignorable="w14 w15 w16se wp14">
+<w:numbering xmlns:wpc="http://schemas.microsoft.com/office/word/2010/wordprocessingCanvas" xmlns:cx="http://schemas.microsoft.com/office/drawing/2014/chartex" xmlns:cx1="http://schemas.microsoft.com/office/drawing/2015/9/8/chartex" xmlns:cx2="http://schemas.microsoft.com/office/drawing/2015/10/21/chartex" xmlns:cx3="http://schemas.microsoft.com/office/drawing/2016/5/9/chartex" xmlns:cx4="http://schemas.microsoft.com/office/drawing/2016/5/10/chartex" xmlns:cx5="http://schemas.microsoft.com/office/drawing/2016/5/11/chartex" xmlns:cx6="http://schemas.microsoft.com/office/drawing/2016/5/12/chartex" xmlns:cx7="http://schemas.microsoft.com/office/drawing/2016/5/13/chartex" xmlns:cx8="http://schemas.microsoft.com/office/drawing/2016/5/14/chartex" xmlns:mc="http://schemas.openxmlformats.org/markup-compatibility/2006" xmlns:aink="http://schemas.microsoft.com/office/drawing/2016/ink" xmlns:am3d="http://schemas.microsoft.com/office/drawing/2017/model3d" xmlns:o="urn:schemas-microsoft-com:office:office" xmlns:r="http://schemas.openxmlformats.org/officeDocument/2006/relationships" xmlns:m="http://schemas.openxmlformats.org/officeDocument/2006/math" xmlns:v="urn:schemas-microsoft-com:vml" xmlns:wp14="http://schemas.microsoft.com/office/word/2010/wordprocessingDrawing" xmlns:wp="http://schemas.openxmlformats.org/drawingml/2006/wordprocessingDrawing" xmlns:w10="urn:schemas-microsoft-com:office:word" xmlns:w="http://schemas.openxmlformats.org/wordprocessingml/2006/main" xmlns:w14="http://schemas.microsoft.com/office/word/2010/wordml" xmlns:w15="http://schemas.microsoft.com/office/word/2012/wordml" xmlns:w16cid="http://schemas.microsoft.com/office/word/2016/wordml/cid" xmlns:w16se="http://schemas.microsoft.com/office/word/2015/wordml/symex" xmlns:wpg="http://schemas.microsoft.com/office/word/2010/wordprocessingGroup" xmlns:wpi="http://schemas.microsoft.com/office/word/2010/wordprocessingInk" xmlns:wne="http://schemas.microsoft.com/office/word/2006/wordml" xmlns:wps="http://schemas.microsoft.com/office/word/2010/wordprocessingShape" mc:Ignorable="w14 w15 w16se w16cid wp14">
   <w:abstractNum w:abstractNumId="0" w15:restartNumberingAfterBreak="0">
     <w:nsid w:val="06AC28C4"/>
     <w:multiLevelType w:val="hybridMultilevel"/>
@@ -12595,7 +12850,7 @@
   <w:abstractNum w:abstractNumId="7" w15:restartNumberingAfterBreak="0">
     <w:nsid w:val="6CCD3508"/>
     <w:multiLevelType w:val="multilevel"/>
-    <w:tmpl w:val="D2405A96"/>
+    <w:tmpl w:val="0A6AE1BA"/>
     <w:lvl w:ilvl="0">
       <w:start w:val="1"/>
       <w:numFmt w:val="decimal"/>
@@ -12859,7 +13114,7 @@
 </file>
 
 <file path=word/styles.xml><?xml version="1.0" encoding="utf-8"?>
-<w:styles xmlns:mc="http://schemas.openxmlformats.org/markup-compatibility/2006" xmlns:r="http://schemas.openxmlformats.org/officeDocument/2006/relationships" xmlns:w="http://schemas.openxmlformats.org/wordprocessingml/2006/main" xmlns:w14="http://schemas.microsoft.com/office/word/2010/wordml" xmlns:w15="http://schemas.microsoft.com/office/word/2012/wordml" xmlns:w16se="http://schemas.microsoft.com/office/word/2015/wordml/symex" mc:Ignorable="w14 w15 w16se">
+<w:styles xmlns:mc="http://schemas.openxmlformats.org/markup-compatibility/2006" xmlns:r="http://schemas.openxmlformats.org/officeDocument/2006/relationships" xmlns:w="http://schemas.openxmlformats.org/wordprocessingml/2006/main" xmlns:w14="http://schemas.microsoft.com/office/word/2010/wordml" xmlns:w15="http://schemas.microsoft.com/office/word/2012/wordml" xmlns:w16cid="http://schemas.microsoft.com/office/word/2016/wordml/cid" xmlns:w16se="http://schemas.microsoft.com/office/word/2015/wordml/symex" mc:Ignorable="w14 w15 w16se w16cid">
   <w:docDefaults>
     <w:rPrDefault>
       <w:rPr>
@@ -12871,7 +13126,7 @@
     </w:rPrDefault>
     <w:pPrDefault/>
   </w:docDefaults>
-  <w:latentStyles w:defLockedState="0" w:defUIPriority="99" w:defSemiHidden="0" w:defUnhideWhenUsed="0" w:defQFormat="0" w:count="371">
+  <w:latentStyles w:defLockedState="0" w:defUIPriority="99" w:defSemiHidden="0" w:defUnhideWhenUsed="0" w:defQFormat="0" w:count="375">
     <w:lsdException w:name="Normal" w:uiPriority="0" w:qFormat="1"/>
     <w:lsdException w:name="heading 1" w:uiPriority="9" w:qFormat="1"/>
     <w:lsdException w:name="heading 2" w:semiHidden="1" w:uiPriority="9" w:unhideWhenUsed="1" w:qFormat="1"/>
@@ -13243,6 +13498,10 @@
     <w:lsdException w:name="List Table 5 Dark Accent 6" w:uiPriority="50"/>
     <w:lsdException w:name="List Table 6 Colorful Accent 6" w:uiPriority="51"/>
     <w:lsdException w:name="List Table 7 Colorful Accent 6" w:uiPriority="52"/>
+    <w:lsdException w:name="Mention" w:semiHidden="1" w:unhideWhenUsed="1"/>
+    <w:lsdException w:name="Smart Hyperlink" w:semiHidden="1" w:unhideWhenUsed="1"/>
+    <w:lsdException w:name="Hashtag" w:semiHidden="1" w:unhideWhenUsed="1"/>
+    <w:lsdException w:name="Unresolved Mention" w:semiHidden="1" w:unhideWhenUsed="1"/>
   </w:latentStyles>
   <w:style w:type="paragraph" w:default="1" w:styleId="Normal">
     <w:name w:val="Normal"/>
@@ -13277,7 +13536,7 @@
     <w:uiPriority w:val="9"/>
     <w:unhideWhenUsed/>
     <w:qFormat/>
-    <w:rsid w:val="008108B6"/>
+    <w:rsid w:val="00E10A55"/>
     <w:pPr>
       <w:keepNext/>
       <w:keepLines/>
@@ -13286,6 +13545,7 @@
     </w:pPr>
     <w:rPr>
       <w:rFonts w:ascii="Arial Narrow" w:eastAsiaTheme="majorEastAsia" w:hAnsi="Arial Narrow" w:cstheme="majorBidi"/>
+      <w:b/>
       <w:color w:val="000000" w:themeColor="text1"/>
       <w:sz w:val="28"/>
       <w:szCs w:val="26"/>
@@ -13300,7 +13560,7 @@
     <w:uiPriority w:val="9"/>
     <w:unhideWhenUsed/>
     <w:qFormat/>
-    <w:rsid w:val="003232D4"/>
+    <w:rsid w:val="00E10A55"/>
     <w:pPr>
       <w:keepNext/>
       <w:keepLines/>
@@ -13313,6 +13573,7 @@
     </w:pPr>
     <w:rPr>
       <w:rFonts w:ascii="Arial Narrow" w:eastAsiaTheme="majorEastAsia" w:hAnsi="Arial Narrow" w:cstheme="majorBidi"/>
+      <w:b/>
       <w:color w:val="000000" w:themeColor="text1"/>
       <w:sz w:val="26"/>
       <w:szCs w:val="26"/>
@@ -13327,7 +13588,7 @@
     <w:uiPriority w:val="9"/>
     <w:unhideWhenUsed/>
     <w:qFormat/>
-    <w:rsid w:val="00C875C9"/>
+    <w:rsid w:val="00E10A55"/>
     <w:pPr>
       <w:keepNext/>
       <w:keepLines/>
@@ -13335,11 +13596,12 @@
         <w:ilvl w:val="2"/>
         <w:numId w:val="1"/>
       </w:numPr>
-      <w:spacing w:before="40"/>
+      <w:spacing w:before="40" w:after="240"/>
       <w:outlineLvl w:val="3"/>
     </w:pPr>
     <w:rPr>
       <w:rFonts w:ascii="Arial Narrow" w:eastAsiaTheme="majorEastAsia" w:hAnsi="Arial Narrow" w:cs="Arial"/>
+      <w:b/>
       <w:iCs/>
       <w:color w:val="000000" w:themeColor="text1"/>
       <w:sz w:val="24"/>
@@ -13437,9 +13699,10 @@
     <w:basedOn w:val="DefaultParagraphFont"/>
     <w:link w:val="Heading2"/>
     <w:uiPriority w:val="9"/>
-    <w:rsid w:val="008108B6"/>
+    <w:rsid w:val="00E10A55"/>
     <w:rPr>
       <w:rFonts w:ascii="Arial Narrow" w:eastAsiaTheme="majorEastAsia" w:hAnsi="Arial Narrow" w:cstheme="majorBidi"/>
+      <w:b/>
       <w:color w:val="000000" w:themeColor="text1"/>
       <w:sz w:val="28"/>
       <w:szCs w:val="26"/>
@@ -13555,9 +13818,10 @@
     <w:basedOn w:val="DefaultParagraphFont"/>
     <w:link w:val="Heading3"/>
     <w:uiPriority w:val="9"/>
-    <w:rsid w:val="003232D4"/>
+    <w:rsid w:val="00E10A55"/>
     <w:rPr>
       <w:rFonts w:ascii="Arial Narrow" w:eastAsiaTheme="majorEastAsia" w:hAnsi="Arial Narrow" w:cstheme="majorBidi"/>
+      <w:b/>
       <w:color w:val="000000" w:themeColor="text1"/>
       <w:sz w:val="26"/>
       <w:szCs w:val="26"/>
@@ -13582,9 +13846,10 @@
     <w:basedOn w:val="DefaultParagraphFont"/>
     <w:link w:val="Heading4"/>
     <w:uiPriority w:val="9"/>
-    <w:rsid w:val="00C875C9"/>
+    <w:rsid w:val="00E10A55"/>
     <w:rPr>
       <w:rFonts w:ascii="Arial Narrow" w:eastAsiaTheme="majorEastAsia" w:hAnsi="Arial Narrow" w:cs="Arial"/>
+      <w:b/>
       <w:iCs/>
       <w:color w:val="000000" w:themeColor="text1"/>
       <w:sz w:val="24"/>
@@ -13895,7 +14160,7 @@
 </file>
 
 <file path=customXml/itemProps1.xml><?xml version="1.0" encoding="utf-8"?>
-<ds:datastoreItem xmlns:ds="http://schemas.openxmlformats.org/officeDocument/2006/customXml" ds:itemID="{1AE68728-7D85-439E-BD4A-3BAD5F22A45F}">
+<ds:datastoreItem xmlns:ds="http://schemas.openxmlformats.org/officeDocument/2006/customXml" ds:itemID="{31BCA3AC-2E96-4381-91AB-C2E6A6564E8D}">
   <ds:schemaRefs>
     <ds:schemaRef ds:uri="http://schemas.openxmlformats.org/officeDocument/2006/bibliography"/>
   </ds:schemaRefs>

</xml_diff>

<commit_message>
wip plan y termionado los requisitos funcionales
</commit_message>
<xml_diff>
--- a/Documentacion/Plan de Proyecto/Plan de Proyecto.docx
+++ b/Documentacion/Plan de Proyecto/Plan de Proyecto.docx
@@ -7207,21 +7207,7 @@
                 <w:szCs w:val="24"/>
                 <w:lang w:val="es-ES_tradnl"/>
               </w:rPr>
-              <w:t>Trabajo de Fin de G</w:t>
-            </w:r>
-            <w:bookmarkStart w:id="9" w:name="_GoBack"/>
-            <w:bookmarkEnd w:id="9"/>
-            <w:r>
-              <w:rPr>
-                <w:rFonts w:ascii="Arial Narrow" w:eastAsia="Times New Roman" w:hAnsi="Arial Narrow" w:cs="Calibri"/>
-                <w:b/>
-                <w:bCs/>
-                <w:color w:val="000000"/>
-                <w:sz w:val="24"/>
-                <w:szCs w:val="24"/>
-                <w:lang w:val="es-ES_tradnl"/>
-              </w:rPr>
-              <w:t>rado</w:t>
+              <w:t>Trabajo de Fin de Grado</w:t>
             </w:r>
           </w:p>
         </w:tc>
@@ -9933,11 +9919,11 @@
       <w:r>
         <w:t xml:space="preserve"> </w:t>
       </w:r>
-      <w:bookmarkStart w:id="10" w:name="_Toc509827806"/>
+      <w:bookmarkStart w:id="9" w:name="_Toc509827806"/>
       <w:r>
         <w:t>DICCIONARIO DE LA EDT</w:t>
       </w:r>
-      <w:bookmarkEnd w:id="10"/>
+      <w:bookmarkEnd w:id="9"/>
     </w:p>
     <w:p>
       <w:pPr>
@@ -14063,11 +14049,11 @@
           <w:numId w:val="1"/>
         </w:numPr>
       </w:pPr>
-      <w:bookmarkStart w:id="11" w:name="_Toc509827807"/>
+      <w:bookmarkStart w:id="10" w:name="_Toc509827807"/>
       <w:r>
         <w:t>EVALUACIÓN Y PLANIFICACIÓN DE RIESGOS</w:t>
       </w:r>
-      <w:bookmarkEnd w:id="11"/>
+      <w:bookmarkEnd w:id="10"/>
     </w:p>
     <w:p>
       <w:pPr>
@@ -14909,11 +14895,11 @@
           <w:numId w:val="1"/>
         </w:numPr>
       </w:pPr>
-      <w:bookmarkStart w:id="12" w:name="_Toc509827808"/>
+      <w:bookmarkStart w:id="11" w:name="_Toc509827808"/>
       <w:r>
         <w:t>PLANES DE GESTIÓN AUXILIARES</w:t>
       </w:r>
-      <w:bookmarkEnd w:id="12"/>
+      <w:bookmarkEnd w:id="11"/>
     </w:p>
     <w:p>
       <w:pPr>
@@ -15054,11 +15040,11 @@
           <w:numId w:val="1"/>
         </w:numPr>
       </w:pPr>
-      <w:bookmarkStart w:id="13" w:name="_Toc509827809"/>
+      <w:bookmarkStart w:id="12" w:name="_Toc509827809"/>
       <w:r>
         <w:t>TEMAS PENDIENTES</w:t>
       </w:r>
-      <w:bookmarkEnd w:id="13"/>
+      <w:bookmarkEnd w:id="12"/>
     </w:p>
     <w:p>
       <w:pPr>
@@ -15074,6 +15060,7 @@
     </w:p>
     <w:p>
       <w:pPr>
+        <w:spacing w:after="240"/>
         <w:ind w:firstLine="360"/>
         <w:jc w:val="both"/>
         <w:rPr>
@@ -15092,17 +15079,6 @@
         </w:rPr>
         <w:t>Se estudiará ampliar el proyecto para añadir distintas funcionalidades, teniendo en cuenta el tiempo disponible:</w:t>
       </w:r>
-    </w:p>
-    <w:p>
-      <w:pPr>
-        <w:jc w:val="both"/>
-        <w:rPr>
-          <w:rFonts w:ascii="Arial Narrow" w:hAnsi="Arial Narrow"/>
-          <w:sz w:val="24"/>
-          <w:szCs w:val="24"/>
-          <w:lang w:val="es-ES_tradnl"/>
-        </w:rPr>
-      </w:pPr>
     </w:p>
     <w:p>
       <w:pPr>
@@ -15111,6 +15087,7 @@
           <w:ilvl w:val="0"/>
           <w:numId w:val="5"/>
         </w:numPr>
+        <w:spacing w:after="240"/>
         <w:jc w:val="both"/>
         <w:rPr>
           <w:rFonts w:ascii="Arial Narrow" w:hAnsi="Arial Narrow"/>
@@ -15147,6 +15124,163 @@
         <w:t>.</w:t>
       </w:r>
     </w:p>
+    <w:p>
+      <w:pPr>
+        <w:pStyle w:val="ListParagraph"/>
+        <w:spacing w:after="240"/>
+        <w:jc w:val="both"/>
+        <w:rPr>
+          <w:rFonts w:ascii="Arial Narrow" w:hAnsi="Arial Narrow"/>
+          <w:sz w:val="24"/>
+          <w:szCs w:val="24"/>
+          <w:lang w:val="es-ES_tradnl"/>
+        </w:rPr>
+      </w:pPr>
+    </w:p>
+    <w:p>
+      <w:pPr>
+        <w:pStyle w:val="ListParagraph"/>
+        <w:numPr>
+          <w:ilvl w:val="0"/>
+          <w:numId w:val="5"/>
+        </w:numPr>
+        <w:spacing w:after="240"/>
+        <w:jc w:val="both"/>
+        <w:rPr>
+          <w:rFonts w:ascii="Arial Narrow" w:hAnsi="Arial Narrow"/>
+          <w:color w:val="FF0000"/>
+          <w:sz w:val="24"/>
+          <w:szCs w:val="24"/>
+          <w:lang w:val="es-ES_tradnl"/>
+        </w:rPr>
+      </w:pPr>
+      <w:bookmarkStart w:id="13" w:name="_GoBack"/>
+      <w:r>
+        <w:rPr>
+          <w:rFonts w:ascii="Arial Narrow" w:hAnsi="Arial Narrow"/>
+          <w:color w:val="FF0000"/>
+          <w:sz w:val="24"/>
+          <w:szCs w:val="24"/>
+          <w:lang w:val="es-ES_tradnl"/>
+        </w:rPr>
+        <w:t xml:space="preserve">Personalización de partidas para cualquier época y situación histórica, de modo que el </w:t>
+      </w:r>
+      <w:proofErr w:type="spellStart"/>
+      <w:r>
+        <w:rPr>
+          <w:rFonts w:ascii="Arial Narrow" w:hAnsi="Arial Narrow"/>
+          <w:color w:val="FF0000"/>
+          <w:sz w:val="24"/>
+          <w:szCs w:val="24"/>
+          <w:lang w:val="es-ES_tradnl"/>
+        </w:rPr>
+        <w:t>Game</w:t>
+      </w:r>
+      <w:proofErr w:type="spellEnd"/>
+      <w:r>
+        <w:rPr>
+          <w:rFonts w:ascii="Arial Narrow" w:hAnsi="Arial Narrow"/>
+          <w:color w:val="FF0000"/>
+          <w:sz w:val="24"/>
+          <w:szCs w:val="24"/>
+          <w:lang w:val="es-ES_tradnl"/>
+        </w:rPr>
+        <w:t xml:space="preserve"> </w:t>
+      </w:r>
+      <w:proofErr w:type="gramStart"/>
+      <w:r>
+        <w:rPr>
+          <w:rFonts w:ascii="Arial Narrow" w:hAnsi="Arial Narrow"/>
+          <w:color w:val="FF0000"/>
+          <w:sz w:val="24"/>
+          <w:szCs w:val="24"/>
+          <w:lang w:val="es-ES_tradnl"/>
+        </w:rPr>
+        <w:t>Master</w:t>
+      </w:r>
+      <w:proofErr w:type="gramEnd"/>
+      <w:r>
+        <w:rPr>
+          <w:rFonts w:ascii="Arial Narrow" w:hAnsi="Arial Narrow"/>
+          <w:color w:val="FF0000"/>
+          <w:sz w:val="24"/>
+          <w:szCs w:val="24"/>
+          <w:lang w:val="es-ES_tradnl"/>
+        </w:rPr>
+        <w:t xml:space="preserve"> que cree la partida pueda elegir qué variables y atributos de los países se tendrán en cuenta para la partida </w:t>
+      </w:r>
+      <w:r>
+        <w:rPr>
+          <w:rFonts w:ascii="Arial Narrow" w:hAnsi="Arial Narrow"/>
+          <w:color w:val="FF0000"/>
+          <w:sz w:val="24"/>
+          <w:szCs w:val="24"/>
+          <w:lang w:val="es-ES_tradnl"/>
+        </w:rPr>
+        <w:t>(</w:t>
+      </w:r>
+      <w:r>
+        <w:rPr>
+          <w:rFonts w:ascii="Arial Narrow" w:hAnsi="Arial Narrow"/>
+          <w:color w:val="FF0000"/>
+          <w:sz w:val="24"/>
+          <w:szCs w:val="24"/>
+          <w:lang w:val="es-ES_tradnl"/>
+        </w:rPr>
+        <w:t>o</w:t>
+      </w:r>
+      <w:r>
+        <w:rPr>
+          <w:rFonts w:ascii="Arial Narrow" w:hAnsi="Arial Narrow"/>
+          <w:color w:val="FF0000"/>
+          <w:sz w:val="24"/>
+          <w:szCs w:val="24"/>
+          <w:lang w:val="es-ES_tradnl"/>
+        </w:rPr>
+        <w:t xml:space="preserve"> incluso</w:t>
+      </w:r>
+      <w:r>
+        <w:rPr>
+          <w:rFonts w:ascii="Arial Narrow" w:hAnsi="Arial Narrow"/>
+          <w:color w:val="FF0000"/>
+          <w:sz w:val="24"/>
+          <w:szCs w:val="24"/>
+          <w:lang w:val="es-ES_tradnl"/>
+        </w:rPr>
+        <w:t xml:space="preserve"> incluir nuevos</w:t>
+      </w:r>
+      <w:r>
+        <w:rPr>
+          <w:rFonts w:ascii="Arial Narrow" w:hAnsi="Arial Narrow"/>
+          <w:color w:val="FF0000"/>
+          <w:sz w:val="24"/>
+          <w:szCs w:val="24"/>
+          <w:lang w:val="es-ES_tradnl"/>
+        </w:rPr>
+        <w:t>),</w:t>
+      </w:r>
+      <w:r>
+        <w:rPr>
+          <w:rFonts w:ascii="Arial Narrow" w:hAnsi="Arial Narrow"/>
+          <w:color w:val="FF0000"/>
+          <w:sz w:val="24"/>
+          <w:szCs w:val="24"/>
+          <w:lang w:val="es-ES_tradnl"/>
+        </w:rPr>
+        <w:t xml:space="preserve"> así como generar un fichero Excel o CSV para que los jugadores lo rellenen con los datos de su país</w:t>
+      </w:r>
+      <w:r>
+        <w:rPr>
+          <w:rFonts w:ascii="Arial Narrow" w:hAnsi="Arial Narrow"/>
+          <w:color w:val="FF0000"/>
+          <w:sz w:val="24"/>
+          <w:szCs w:val="24"/>
+          <w:lang w:val="es-ES_tradnl"/>
+        </w:rPr>
+        <w:t>.</w:t>
+      </w:r>
+    </w:p>
+    <w:bookmarkEnd w:id="13"/>
     <w:p>
       <w:pPr>
         <w:pStyle w:val="ListParagraph"/>
@@ -19464,7 +19598,7 @@
 </file>
 
 <file path=customXml/itemProps1.xml><?xml version="1.0" encoding="utf-8"?>
-<ds:datastoreItem xmlns:ds="http://schemas.openxmlformats.org/officeDocument/2006/customXml" ds:itemID="{62C9A14C-A22C-4160-8030-24DA4D8D5F6D}">
+<ds:datastoreItem xmlns:ds="http://schemas.openxmlformats.org/officeDocument/2006/customXml" ds:itemID="{2A73CBAA-D463-4E83-AA75-999537FE15D8}">
   <ds:schemaRefs>
     <ds:schemaRef ds:uri="http://schemas.openxmlformats.org/officeDocument/2006/bibliography"/>
   </ds:schemaRefs>

</xml_diff>

<commit_message>
wip diseño y plan
</commit_message>
<xml_diff>
--- a/Documentacion/Plan de Proyecto/Plan de Proyecto.docx
+++ b/Documentacion/Plan de Proyecto/Plan de Proyecto.docx
@@ -6239,17 +6239,40 @@
           <w:szCs w:val="24"/>
           <w:lang w:val="es-ES_tradnl"/>
         </w:rPr>
-        <w:t>MS Project</w:t>
-      </w:r>
-      <w:r>
-        <w:rPr>
-          <w:rFonts w:ascii="Arial Narrow" w:hAnsi="Arial Narrow"/>
-          <w:sz w:val="24"/>
-          <w:szCs w:val="24"/>
-          <w:lang w:val="es-ES_tradnl"/>
-        </w:rPr>
-        <w:t>.</w:t>
-      </w:r>
+        <w:t>GitHub</w:t>
+      </w:r>
+      <w:r>
+        <w:rPr>
+          <w:rFonts w:ascii="Arial Narrow" w:hAnsi="Arial Narrow"/>
+          <w:sz w:val="24"/>
+          <w:szCs w:val="24"/>
+          <w:lang w:val="es-ES_tradnl"/>
+        </w:rPr>
+        <w:t xml:space="preserve">, así como el sistema de </w:t>
+      </w:r>
+      <w:proofErr w:type="spellStart"/>
+      <w:r>
+        <w:rPr>
+          <w:rFonts w:ascii="Arial Narrow" w:hAnsi="Arial Narrow"/>
+          <w:i/>
+          <w:sz w:val="24"/>
+          <w:szCs w:val="24"/>
+          <w:lang w:val="es-ES_tradnl"/>
+        </w:rPr>
+        <w:t>issues</w:t>
+      </w:r>
+      <w:proofErr w:type="spellEnd"/>
+      <w:r>
+        <w:rPr>
+          <w:rFonts w:ascii="Arial Narrow" w:hAnsi="Arial Narrow"/>
+          <w:sz w:val="24"/>
+          <w:szCs w:val="24"/>
+          <w:lang w:val="es-ES_tradnl"/>
+        </w:rPr>
+        <w:t xml:space="preserve"> para controlar los bugs y ampliaciones que puedan surgir durante el proyecto.</w:t>
+      </w:r>
+      <w:bookmarkStart w:id="8" w:name="_GoBack"/>
+      <w:bookmarkEnd w:id="8"/>
     </w:p>
     <w:p>
       <w:pPr>
@@ -6719,16 +6742,7 @@
           <w:szCs w:val="24"/>
           <w:lang w:val="es-ES_tradnl"/>
         </w:rPr>
-        <w:t xml:space="preserve"> parte de la tecnología empleada en el proyecto no es conocida para el desarrollador, será necesario un periodo de autoaprendizaje y familiarización. Este proceso se llevará a cabo mediante la documentación y recursos proporcionados por </w:t>
-      </w:r>
-      <w:r>
-        <w:rPr>
-          <w:rFonts w:ascii="Arial Narrow" w:hAnsi="Arial Narrow"/>
-          <w:sz w:val="24"/>
-          <w:szCs w:val="24"/>
-          <w:lang w:val="es-ES_tradnl"/>
-        </w:rPr>
-        <w:t xml:space="preserve">los fabricantes de la tecnología, así como sitios web de </w:t>
+        <w:t xml:space="preserve"> parte de la tecnología empleada en el proyecto no es conocida para el desarrollador, será necesario un periodo de autoaprendizaje y familiarización. Este proceso se llevará a cabo mediante la </w:t>
       </w:r>
       <w:r>
         <w:rPr>
@@ -6738,7 +6752,7 @@
           <w:lang w:val="es-ES_tradnl"/>
         </w:rPr>
         <w:lastRenderedPageBreak/>
-        <w:t xml:space="preserve">soporte y resolución de dudas como </w:t>
+        <w:t xml:space="preserve">documentación y recursos proporcionados por los fabricantes de la tecnología, así como sitios web de soporte y resolución de dudas como </w:t>
       </w:r>
       <w:proofErr w:type="spellStart"/>
       <w:r>
@@ -6915,14 +6929,14 @@
           <w:numId w:val="1"/>
         </w:numPr>
       </w:pPr>
-      <w:bookmarkStart w:id="8" w:name="_Toc509827805"/>
+      <w:bookmarkStart w:id="9" w:name="_Toc509827805"/>
       <w:r>
         <w:t>P</w:t>
       </w:r>
       <w:r>
         <w:t>ROGRAMA DE TRABAJO</w:t>
       </w:r>
-      <w:bookmarkEnd w:id="8"/>
+      <w:bookmarkEnd w:id="9"/>
     </w:p>
     <w:p>
       <w:pPr>
@@ -8802,6 +8816,7 @@
                 <w:sz w:val="24"/>
                 <w:szCs w:val="24"/>
               </w:rPr>
+              <w:lastRenderedPageBreak/>
               <w:t xml:space="preserve">      Plan de </w:t>
             </w:r>
             <w:proofErr w:type="spellStart"/>
@@ -8882,7 +8897,6 @@
                 <w:sz w:val="24"/>
                 <w:szCs w:val="24"/>
               </w:rPr>
-              <w:lastRenderedPageBreak/>
               <w:t xml:space="preserve">      </w:t>
             </w:r>
             <w:proofErr w:type="spellStart"/>
@@ -9536,14 +9550,16 @@
         <w:ind w:firstLine="360"/>
         <w:rPr>
           <w:rFonts w:ascii="Arial Narrow" w:hAnsi="Arial Narrow"/>
-          <w:sz w:val="24"/>
-          <w:szCs w:val="24"/>
-          <w:lang w:val="es-ES_tradnl"/>
-        </w:rPr>
-      </w:pPr>
-      <w:r>
-        <w:rPr>
-          <w:rFonts w:ascii="Arial Narrow" w:hAnsi="Arial Narrow"/>
+          <w:color w:val="FF0000"/>
+          <w:sz w:val="24"/>
+          <w:szCs w:val="24"/>
+          <w:lang w:val="es-ES_tradnl"/>
+        </w:rPr>
+      </w:pPr>
+      <w:r>
+        <w:rPr>
+          <w:rFonts w:ascii="Arial Narrow" w:hAnsi="Arial Narrow"/>
+          <w:color w:val="FF0000"/>
           <w:sz w:val="24"/>
           <w:szCs w:val="24"/>
           <w:lang w:val="es-ES_tradnl"/>
@@ -9627,14 +9643,16 @@
         <w:ind w:firstLine="360"/>
         <w:rPr>
           <w:rFonts w:ascii="Arial Narrow" w:hAnsi="Arial Narrow"/>
-          <w:sz w:val="24"/>
-          <w:szCs w:val="24"/>
-          <w:lang w:val="es-ES_tradnl"/>
-        </w:rPr>
-      </w:pPr>
-      <w:r>
-        <w:rPr>
-          <w:rFonts w:ascii="Arial Narrow" w:hAnsi="Arial Narrow"/>
+          <w:color w:val="FF0000"/>
+          <w:sz w:val="24"/>
+          <w:szCs w:val="24"/>
+          <w:lang w:val="es-ES_tradnl"/>
+        </w:rPr>
+      </w:pPr>
+      <w:r>
+        <w:rPr>
+          <w:rFonts w:ascii="Arial Narrow" w:hAnsi="Arial Narrow"/>
+          <w:color w:val="FF0000"/>
           <w:sz w:val="24"/>
           <w:szCs w:val="24"/>
           <w:lang w:val="es-ES_tradnl"/>
@@ -9730,6 +9748,7 @@
           <w:szCs w:val="24"/>
           <w:lang w:val="es-ES_tradnl"/>
         </w:rPr>
+        <w:lastRenderedPageBreak/>
         <w:t>[TODO: IMAGEN GANTT DISEÑO AQUÍ]</w:t>
       </w:r>
     </w:p>
@@ -9751,7 +9770,6 @@
           <w:szCs w:val="24"/>
           <w:lang w:val="es-ES_tradnl"/>
         </w:rPr>
-        <w:lastRenderedPageBreak/>
         <w:t>[TODO: IMAGEN GANTT PRUEBAS AQUÍ]</w:t>
       </w:r>
     </w:p>
@@ -9857,19 +9875,7 @@
         <w:rPr>
           <w:lang w:val="es-ES_tradnl"/>
         </w:rPr>
-        <w:t xml:space="preserve">[HOJA SPRINT </w:t>
-      </w:r>
-      <w:r>
-        <w:rPr>
-          <w:lang w:val="es-ES_tradnl"/>
-        </w:rPr>
-        <w:t>2</w:t>
-      </w:r>
-      <w:r>
-        <w:rPr>
-          <w:lang w:val="es-ES_tradnl"/>
-        </w:rPr>
-        <w:t xml:space="preserve"> AQUÍ]</w:t>
+        <w:t>[HOJA SPRINT 2 AQUÍ]</w:t>
       </w:r>
     </w:p>
     <w:p>
@@ -9889,19 +9895,7 @@
         <w:rPr>
           <w:lang w:val="es-ES_tradnl"/>
         </w:rPr>
-        <w:t xml:space="preserve">[HOJA SPRINT </w:t>
-      </w:r>
-      <w:r>
-        <w:rPr>
-          <w:lang w:val="es-ES_tradnl"/>
-        </w:rPr>
-        <w:t>3</w:t>
-      </w:r>
-      <w:r>
-        <w:rPr>
-          <w:lang w:val="es-ES_tradnl"/>
-        </w:rPr>
-        <w:t xml:space="preserve"> AQUÍ]</w:t>
+        <w:t>[HOJA SPRINT 3 AQUÍ]</w:t>
       </w:r>
     </w:p>
     <w:p>
@@ -9919,11 +9913,11 @@
       <w:r>
         <w:t xml:space="preserve"> </w:t>
       </w:r>
-      <w:bookmarkStart w:id="9" w:name="_Toc509827806"/>
+      <w:bookmarkStart w:id="10" w:name="_Toc509827806"/>
       <w:r>
         <w:t>DICCIONARIO DE LA EDT</w:t>
       </w:r>
-      <w:bookmarkEnd w:id="9"/>
+      <w:bookmarkEnd w:id="10"/>
     </w:p>
     <w:p>
       <w:pPr>
@@ -14049,11 +14043,11 @@
           <w:numId w:val="1"/>
         </w:numPr>
       </w:pPr>
-      <w:bookmarkStart w:id="10" w:name="_Toc509827807"/>
+      <w:bookmarkStart w:id="11" w:name="_Toc509827807"/>
       <w:r>
         <w:t>EVALUACIÓN Y PLANIFICACIÓN DE RIESGOS</w:t>
       </w:r>
-      <w:bookmarkEnd w:id="10"/>
+      <w:bookmarkEnd w:id="11"/>
     </w:p>
     <w:p>
       <w:pPr>
@@ -14542,6 +14536,15 @@
               </w:rPr>
               <w:t>Se asumirá una replanificación para adaptarse a la nueva situación</w:t>
             </w:r>
+            <w:r>
+              <w:rPr>
+                <w:rFonts w:ascii="Arial Narrow" w:hAnsi="Arial Narrow"/>
+                <w:sz w:val="24"/>
+                <w:szCs w:val="24"/>
+                <w:lang w:val="es-ES_tradnl"/>
+              </w:rPr>
+              <w:t>, o posponer la entrega a la siguiente convocatoria</w:t>
+            </w:r>
           </w:p>
         </w:tc>
         <w:tc>
@@ -14895,11 +14898,11 @@
           <w:numId w:val="1"/>
         </w:numPr>
       </w:pPr>
-      <w:bookmarkStart w:id="11" w:name="_Toc509827808"/>
+      <w:bookmarkStart w:id="12" w:name="_Toc509827808"/>
       <w:r>
         <w:t>PLANES DE GESTIÓN AUXILIARES</w:t>
       </w:r>
-      <w:bookmarkEnd w:id="11"/>
+      <w:bookmarkEnd w:id="12"/>
     </w:p>
     <w:p>
       <w:pPr>
@@ -15040,11 +15043,11 @@
           <w:numId w:val="1"/>
         </w:numPr>
       </w:pPr>
-      <w:bookmarkStart w:id="12" w:name="_Toc509827809"/>
+      <w:bookmarkStart w:id="13" w:name="_Toc509827809"/>
       <w:r>
         <w:t>TEMAS PENDIENTES</w:t>
       </w:r>
-      <w:bookmarkEnd w:id="12"/>
+      <w:bookmarkEnd w:id="13"/>
     </w:p>
     <w:p>
       <w:pPr>
@@ -15154,7 +15157,6 @@
           <w:lang w:val="es-ES_tradnl"/>
         </w:rPr>
       </w:pPr>
-      <w:bookmarkStart w:id="13" w:name="_GoBack"/>
       <w:r>
         <w:rPr>
           <w:rFonts w:ascii="Arial Narrow" w:hAnsi="Arial Narrow"/>
@@ -15280,7 +15282,6 @@
         <w:t>.</w:t>
       </w:r>
     </w:p>
-    <w:bookmarkEnd w:id="13"/>
     <w:p>
       <w:pPr>
         <w:pStyle w:val="ListParagraph"/>
@@ -15422,6 +15423,7 @@
           <w:szCs w:val="24"/>
           <w:lang w:val="es-ES_tradnl"/>
         </w:rPr>
+        <w:lastRenderedPageBreak/>
         <w:t>El entorno de desarrollo estará comprendido por los equipos que</w:t>
       </w:r>
       <w:r>
@@ -15495,7 +15497,6 @@
                 <w:szCs w:val="24"/>
                 <w:lang w:val="es-ES_tradnl"/>
               </w:rPr>
-              <w:lastRenderedPageBreak/>
               <w:t>Equipo</w:t>
             </w:r>
           </w:p>
@@ -19598,7 +19599,7 @@
 </file>
 
 <file path=customXml/itemProps1.xml><?xml version="1.0" encoding="utf-8"?>
-<ds:datastoreItem xmlns:ds="http://schemas.openxmlformats.org/officeDocument/2006/customXml" ds:itemID="{2A73CBAA-D463-4E83-AA75-999537FE15D8}">
+<ds:datastoreItem xmlns:ds="http://schemas.openxmlformats.org/officeDocument/2006/customXml" ds:itemID="{970F77B0-CDE7-498E-B416-F13BFCC75965}">
   <ds:schemaRefs>
     <ds:schemaRef ds:uri="http://schemas.openxmlformats.org/officeDocument/2006/bibliography"/>
   </ds:schemaRefs>

</xml_diff>